<commit_message>
Adding 2nd fulfilled task
</commit_message>
<xml_diff>
--- a/itm/My_ITM_MOOC_Final_Task._Option_1.docx
+++ b/itm/My_ITM_MOOC_Final_Task._Option_1.docx
@@ -4,105 +4,6 @@
   <w:body>
     <w:p>
       <w:pPr>
-        <w:pStyle w:val="a3"/>
-      </w:pPr>
-      <w:r>
-        <w:t>Final Task</w:t>
-      </w:r>
-      <w:r>
-        <w:t xml:space="preserve"> 1</w:t>
-      </w:r>
-    </w:p>
-    <w:p>
-      <w:pPr>
-        <w:pStyle w:val="EPAM"/>
-        <w:rPr>
-          <w:bCs/>
-          <w:sz w:val="22"/>
-        </w:rPr>
-      </w:pPr>
-      <w:r>
-        <w:rPr>
-          <w:rStyle w:val="EPAMChar"/>
-          <w:sz w:val="24"/>
-        </w:rPr>
-        <w:t xml:space="preserve">Select one of your </w:t>
-      </w:r>
-      <w:r>
-        <w:rPr>
-          <w:rStyle w:val="EPAMChar"/>
-          <w:sz w:val="24"/>
-        </w:rPr>
-        <w:t>team members</w:t>
-      </w:r>
-      <w:r>
-        <w:rPr>
-          <w:rStyle w:val="EPAMChar"/>
-          <w:sz w:val="24"/>
-        </w:rPr>
-        <w:t xml:space="preserve"> to perform this task. If you do not have </w:t>
-      </w:r>
-      <w:r>
-        <w:rPr>
-          <w:rStyle w:val="EPAMChar"/>
-          <w:sz w:val="24"/>
-        </w:rPr>
-        <w:t xml:space="preserve">a </w:t>
-      </w:r>
-      <w:r>
-        <w:rPr>
-          <w:rStyle w:val="EPAMChar"/>
-          <w:sz w:val="24"/>
-        </w:rPr>
-        <w:t xml:space="preserve">team at this </w:t>
-      </w:r>
-      <w:r>
-        <w:rPr>
-          <w:rStyle w:val="EPAMChar"/>
-          <w:sz w:val="24"/>
-        </w:rPr>
-        <w:t>moment</w:t>
-      </w:r>
-      <w:r>
-        <w:rPr>
-          <w:rStyle w:val="EPAMChar"/>
-          <w:sz w:val="24"/>
-        </w:rPr>
-        <w:t>,</w:t>
-      </w:r>
-      <w:r>
-        <w:rPr>
-          <w:rStyle w:val="EPAMChar"/>
-          <w:sz w:val="24"/>
-        </w:rPr>
-        <w:t xml:space="preserve"> </w:t>
-      </w:r>
-      <w:proofErr w:type="gramStart"/>
-      <w:r>
-        <w:rPr>
-          <w:rStyle w:val="EPAMChar"/>
-          <w:sz w:val="24"/>
-        </w:rPr>
-        <w:t>do this</w:t>
-      </w:r>
-      <w:proofErr w:type="gramEnd"/>
-      <w:r>
-        <w:rPr>
-          <w:rStyle w:val="EPAMChar"/>
-          <w:sz w:val="24"/>
-        </w:rPr>
-        <w:t xml:space="preserve"> task yourself</w:t>
-      </w:r>
-      <w:r>
-        <w:rPr>
-          <w:bCs/>
-          <w:sz w:val="22"/>
-        </w:rPr>
-        <w:t>.</w:t>
-      </w:r>
-    </w:p>
-    <w:p>
-      <w:pPr>
         <w:pStyle w:val="EPAM"/>
         <w:rPr>
           <w:b/>
@@ -110,9 +11,162 @@
           <w:sz w:val="22"/>
         </w:rPr>
       </w:pPr>
+      <w:r>
+        <w:rPr>
+          <w:b/>
+          <w:bCs/>
+          <w:sz w:val="22"/>
+        </w:rPr>
+        <w:t>Prepare</w:t>
+      </w:r>
+      <w:r>
+        <w:rPr>
+          <w:b/>
+          <w:bCs/>
+          <w:sz w:val="22"/>
+        </w:rPr>
+        <w:t xml:space="preserve">d by </w:t>
+      </w:r>
+      <w:proofErr w:type="spellStart"/>
+      <w:r>
+        <w:rPr>
+          <w:b/>
+          <w:bCs/>
+          <w:sz w:val="22"/>
+        </w:rPr>
+        <w:t>Vitali</w:t>
+      </w:r>
+      <w:proofErr w:type="spellEnd"/>
+      <w:r>
+        <w:rPr>
+          <w:b/>
+          <w:bCs/>
+          <w:sz w:val="22"/>
+        </w:rPr>
+        <w:t xml:space="preserve"> </w:t>
+      </w:r>
+      <w:proofErr w:type="spellStart"/>
+      <w:r>
+        <w:rPr>
+          <w:b/>
+          <w:bCs/>
+          <w:sz w:val="22"/>
+        </w:rPr>
+        <w:t>Kviatkouski</w:t>
+      </w:r>
+      <w:proofErr w:type="spellEnd"/>
     </w:p>
     <w:p>
       <w:pPr>
+        <w:pStyle w:val="a3"/>
+      </w:pPr>
+      <w:r>
+        <w:t>Final Task</w:t>
+      </w:r>
+      <w:r>
+        <w:t xml:space="preserve"> 1</w:t>
+      </w:r>
+    </w:p>
+    <w:p>
+      <w:pPr>
+        <w:pStyle w:val="EPAM"/>
+        <w:rPr>
+          <w:bCs/>
+          <w:sz w:val="22"/>
+        </w:rPr>
+      </w:pPr>
+      <w:r>
+        <w:rPr>
+          <w:rStyle w:val="EPAMChar"/>
+          <w:sz w:val="24"/>
+        </w:rPr>
+        <w:t xml:space="preserve">Select one of your </w:t>
+      </w:r>
+      <w:r>
+        <w:rPr>
+          <w:rStyle w:val="EPAMChar"/>
+          <w:sz w:val="24"/>
+        </w:rPr>
+        <w:t>team members</w:t>
+      </w:r>
+      <w:r>
+        <w:rPr>
+          <w:rStyle w:val="EPAMChar"/>
+          <w:sz w:val="24"/>
+        </w:rPr>
+        <w:t xml:space="preserve"> to perform this task. If you do not have </w:t>
+      </w:r>
+      <w:r>
+        <w:rPr>
+          <w:rStyle w:val="EPAMChar"/>
+          <w:sz w:val="24"/>
+        </w:rPr>
+        <w:t xml:space="preserve">a </w:t>
+      </w:r>
+      <w:r>
+        <w:rPr>
+          <w:rStyle w:val="EPAMChar"/>
+          <w:sz w:val="24"/>
+        </w:rPr>
+        <w:t xml:space="preserve">team at this </w:t>
+      </w:r>
+      <w:r>
+        <w:rPr>
+          <w:rStyle w:val="EPAMChar"/>
+          <w:sz w:val="24"/>
+        </w:rPr>
+        <w:t>moment</w:t>
+      </w:r>
+      <w:r>
+        <w:rPr>
+          <w:rStyle w:val="EPAMChar"/>
+          <w:sz w:val="24"/>
+        </w:rPr>
+        <w:t>,</w:t>
+      </w:r>
+      <w:r>
+        <w:rPr>
+          <w:rStyle w:val="EPAMChar"/>
+          <w:sz w:val="24"/>
+        </w:rPr>
+        <w:t xml:space="preserve"> </w:t>
+      </w:r>
+      <w:proofErr w:type="gramStart"/>
+      <w:r>
+        <w:rPr>
+          <w:rStyle w:val="EPAMChar"/>
+          <w:sz w:val="24"/>
+        </w:rPr>
+        <w:t>do this</w:t>
+      </w:r>
+      <w:proofErr w:type="gramEnd"/>
+      <w:r>
+        <w:rPr>
+          <w:rStyle w:val="EPAMChar"/>
+          <w:sz w:val="24"/>
+        </w:rPr>
+        <w:t xml:space="preserve"> task yourself</w:t>
+      </w:r>
+      <w:r>
+        <w:rPr>
+          <w:bCs/>
+          <w:sz w:val="22"/>
+        </w:rPr>
+        <w:t>.</w:t>
+      </w:r>
+    </w:p>
+    <w:p>
+      <w:pPr>
+        <w:pStyle w:val="EPAM"/>
+        <w:rPr>
+          <w:b/>
+          <w:bCs/>
+          <w:sz w:val="22"/>
+        </w:rPr>
+      </w:pPr>
+    </w:p>
+    <w:p>
+      <w:pPr>
         <w:pStyle w:val="EPAM"/>
         <w:rPr>
           <w:rFonts w:ascii="Trebuchet MS" w:hAnsi="Trebuchet MS"/>
@@ -258,218 +312,6 @@
         </w:rPr>
         <w:t xml:space="preserve">performance evaluation form for one of the positions in your team.  </w:t>
       </w:r>
-    </w:p>
-    <w:p>
-      <w:pPr>
-        <w:ind w:left="360"/>
-        <w:rPr>
-          <w:bCs/>
-          <w:color w:val="464547" w:themeColor="text1"/>
-        </w:rPr>
-      </w:pPr>
-    </w:p>
-    <w:p>
-      <w:pPr>
-        <w:pStyle w:val="EPAM"/>
-        <w:numPr>
-          <w:ilvl w:val="0"/>
-          <w:numId w:val="1"/>
-        </w:numPr>
-        <w:rPr>
-          <w:sz w:val="22"/>
-        </w:rPr>
-      </w:pPr>
-      <w:r>
-        <w:rPr>
-          <w:sz w:val="22"/>
-        </w:rPr>
-        <w:t xml:space="preserve">The form </w:t>
-      </w:r>
-      <w:r>
-        <w:rPr>
-          <w:sz w:val="22"/>
-        </w:rPr>
-        <w:t>should contain</w:t>
-      </w:r>
-      <w:r>
-        <w:rPr>
-          <w:sz w:val="22"/>
-        </w:rPr>
-        <w:t xml:space="preserve"> criteria for assessing your </w:t>
-      </w:r>
-      <w:r>
-        <w:rPr>
-          <w:sz w:val="22"/>
-        </w:rPr>
-        <w:t>team member’s</w:t>
-      </w:r>
-      <w:r>
-        <w:rPr>
-          <w:sz w:val="22"/>
-        </w:rPr>
-        <w:t xml:space="preserve"> job performance – KPI (effectiveness, efficiency) and competency evaluation. </w:t>
-      </w:r>
-    </w:p>
-    <w:p>
-      <w:pPr>
-        <w:pStyle w:val="EPAM"/>
-        <w:numPr>
-          <w:ilvl w:val="0"/>
-          <w:numId w:val="1"/>
-        </w:numPr>
-        <w:rPr>
-          <w:sz w:val="22"/>
-        </w:rPr>
-      </w:pPr>
-      <w:r>
-        <w:rPr>
-          <w:sz w:val="22"/>
-        </w:rPr>
-        <w:t xml:space="preserve">The </w:t>
-      </w:r>
-      <w:r>
-        <w:rPr>
-          <w:sz w:val="22"/>
-        </w:rPr>
-        <w:t xml:space="preserve">KPI table should </w:t>
-      </w:r>
-      <w:r>
-        <w:rPr>
-          <w:sz w:val="22"/>
-        </w:rPr>
-        <w:t xml:space="preserve">entail </w:t>
-      </w:r>
-      <w:r>
-        <w:rPr>
-          <w:sz w:val="22"/>
-        </w:rPr>
-        <w:t>3-6 indicators.</w:t>
-      </w:r>
-    </w:p>
-    <w:p>
-      <w:pPr>
-        <w:pStyle w:val="EPAM"/>
-        <w:numPr>
-          <w:ilvl w:val="0"/>
-          <w:numId w:val="1"/>
-        </w:numPr>
-        <w:rPr>
-          <w:sz w:val="22"/>
-        </w:rPr>
-      </w:pPr>
-      <w:r>
-        <w:rPr>
-          <w:sz w:val="22"/>
-        </w:rPr>
-        <w:t>The c</w:t>
-      </w:r>
-      <w:r>
-        <w:rPr>
-          <w:sz w:val="22"/>
-        </w:rPr>
-        <w:t xml:space="preserve">ompetency table should comprise 3 </w:t>
-      </w:r>
-      <w:r>
-        <w:rPr>
-          <w:sz w:val="22"/>
-        </w:rPr>
-        <w:t>or</w:t>
-      </w:r>
-      <w:r>
-        <w:rPr>
-          <w:sz w:val="22"/>
-        </w:rPr>
-        <w:t xml:space="preserve"> more items. </w:t>
-      </w:r>
-    </w:p>
-    <w:p>
-      <w:pPr>
-        <w:rPr>
-          <w:bCs/>
-          <w:color w:val="464547" w:themeColor="text1"/>
-        </w:rPr>
-      </w:pPr>
-    </w:p>
-    <w:p>
-      <w:pPr>
-        <w:pStyle w:val="EPAM"/>
-        <w:rPr>
-          <w:b/>
-          <w:sz w:val="22"/>
-        </w:rPr>
-      </w:pPr>
-      <w:r>
-        <w:rPr>
-          <w:b/>
-          <w:sz w:val="22"/>
-        </w:rPr>
-        <w:t>B</w:t>
-      </w:r>
-      <w:r>
-        <w:rPr>
-          <w:b/>
-          <w:sz w:val="22"/>
-        </w:rPr>
-        <w:t xml:space="preserve">efore </w:t>
-      </w:r>
-      <w:r>
-        <w:rPr>
-          <w:b/>
-          <w:sz w:val="22"/>
-        </w:rPr>
-        <w:t>start, look through</w:t>
-      </w:r>
-      <w:r>
-        <w:rPr>
-          <w:b/>
-          <w:sz w:val="22"/>
-        </w:rPr>
-        <w:t xml:space="preserve">: </w:t>
-      </w:r>
-    </w:p>
-    <w:p>
-      <w:pPr>
-        <w:pStyle w:val="EPAM"/>
-        <w:numPr>
-          <w:ilvl w:val="0"/>
-          <w:numId w:val="2"/>
-        </w:numPr>
-        <w:rPr>
-          <w:sz w:val="22"/>
-        </w:rPr>
-      </w:pPr>
-      <w:r>
-        <w:rPr>
-          <w:sz w:val="22"/>
-        </w:rPr>
-        <w:t>Global Competency Framework</w:t>
-      </w:r>
-    </w:p>
-    <w:p>
-      <w:pPr>
-        <w:pStyle w:val="EPAM"/>
-        <w:numPr>
-          <w:ilvl w:val="0"/>
-          <w:numId w:val="2"/>
-        </w:numPr>
-        <w:rPr>
-          <w:sz w:val="22"/>
-        </w:rPr>
-      </w:pPr>
-      <w:r>
-        <w:rPr>
-          <w:sz w:val="22"/>
-        </w:rPr>
-        <w:t>Skills matrices</w:t>
-      </w:r>
-    </w:p>
-    <w:p>
-      <w:pPr>
-        <w:rPr>
-          <w:bCs/>
-          <w:color w:val="464547" w:themeColor="text1"/>
-        </w:rPr>
-      </w:pPr>
     </w:p>
     <w:p>
       <w:pPr>
@@ -1230,7 +1072,6 @@
                 <w:b w:val="0"/>
                 <w:bCs w:val="0"/>
               </w:rPr>
-              <w:lastRenderedPageBreak/>
               <w:t>Self-Efficiency / Self-management</w:t>
             </w:r>
             <w:r>
@@ -1404,6 +1245,7 @@
                 <w:color w:val="FFFFFF" w:themeColor="background1"/>
                 <w:sz w:val="22"/>
               </w:rPr>
+              <w:lastRenderedPageBreak/>
               <w:t>Competency required</w:t>
             </w:r>
           </w:p>
@@ -1482,8 +1324,6 @@
             <w:r>
               <w:t>Takes responsibility over the declared scope of work, delivers it in time (within deadlines) and with established quality level. Becomes responsible for ambiguous work part clarification, risk management on task level.</w:t>
             </w:r>
-            <w:bookmarkStart w:id="0" w:name="_GoBack"/>
-            <w:bookmarkEnd w:id="0"/>
           </w:p>
         </w:tc>
       </w:tr>
@@ -1603,6 +1443,56 @@
           </w:p>
         </w:tc>
       </w:tr>
+      <w:tr>
+        <w:trPr>
+          <w:trHeight w:val="428"/>
+        </w:trPr>
+        <w:tc>
+          <w:tcPr>
+            <w:cnfStyle w:val="001000000000" w:firstRow="0" w:lastRow="0" w:firstColumn="1" w:lastColumn="0" w:oddVBand="0" w:evenVBand="0" w:oddHBand="0" w:evenHBand="0" w:firstRowFirstColumn="0" w:firstRowLastColumn="0" w:lastRowFirstColumn="0" w:lastRowLastColumn="0"/>
+            <w:tcW w:w="3085" w:type="dxa"/>
+            <w:tcBorders>
+              <w:right w:val="single" w:sz="4" w:space="0" w:color="7F993A" w:themeColor="accent5"/>
+            </w:tcBorders>
+          </w:tcPr>
+          <w:p>
+            <w:pPr>
+              <w:pStyle w:val="EPAM"/>
+            </w:pPr>
+            <w:r>
+              <w:rPr>
+                <w:b w:val="0"/>
+              </w:rPr>
+              <w:t>Architecture Knowledge</w:t>
+            </w:r>
+          </w:p>
+        </w:tc>
+        <w:tc>
+          <w:tcPr>
+            <w:tcW w:w="10064" w:type="dxa"/>
+            <w:tcBorders>
+              <w:left w:val="single" w:sz="4" w:space="0" w:color="7F993A" w:themeColor="accent5"/>
+            </w:tcBorders>
+          </w:tcPr>
+          <w:p>
+            <w:pPr>
+              <w:pStyle w:val="EPAM"/>
+              <w:cnfStyle w:val="000000000000" w:firstRow="0" w:lastRow="0" w:firstColumn="0" w:lastColumn="0" w:oddVBand="0" w:evenVBand="0" w:oddHBand="0" w:evenHBand="0" w:firstRowFirstColumn="0" w:firstRowLastColumn="0" w:lastRowFirstColumn="0" w:lastRowLastColumn="0"/>
+            </w:pPr>
+            <w:r>
+              <w:t xml:space="preserve">Knows basic enterprise architecture building approached. Applies SOLID, </w:t>
+            </w:r>
+            <w:proofErr w:type="spellStart"/>
+            <w:r>
+              <w:t>GoF</w:t>
+            </w:r>
+            <w:proofErr w:type="spellEnd"/>
+            <w:r>
+              <w:t xml:space="preserve"> and Enterprise patterns in everyday development. Writes technical documentation, actively uses UML diagrams for documenting. Designs algorithms and architectural approaches for the stories implementation with little control from team lead side.</w:t>
+            </w:r>
+          </w:p>
+        </w:tc>
+      </w:tr>
     </w:tbl>
     <w:p>
       <w:pPr>
@@ -1614,112 +1504,10 @@
     <w:p/>
     <w:p>
       <w:pPr>
-        <w:pStyle w:val="2"/>
-        <w:rPr>
-          <w:color w:val="7F993A" w:themeColor="accent5"/>
-        </w:rPr>
-      </w:pPr>
-      <w:r>
-        <w:rPr>
-          <w:color w:val="7F993A" w:themeColor="accent5"/>
-        </w:rPr>
-        <w:t>Evaluation criteria</w:t>
-      </w:r>
-    </w:p>
-    <w:p/>
-    <w:p>
-      <w:pPr>
-        <w:pStyle w:val="EPAM"/>
-        <w:rPr>
-          <w:sz w:val="22"/>
-        </w:rPr>
-      </w:pPr>
-      <w:r>
-        <w:rPr>
-          <w:sz w:val="22"/>
-        </w:rPr>
-        <w:t xml:space="preserve">Your </w:t>
-      </w:r>
-      <w:r>
-        <w:rPr>
-          <w:sz w:val="22"/>
-        </w:rPr>
-        <w:t xml:space="preserve">KPI table has 3 </w:t>
-      </w:r>
-      <w:r>
-        <w:rPr>
-          <w:sz w:val="22"/>
-        </w:rPr>
-        <w:t>or</w:t>
-      </w:r>
-      <w:r>
-        <w:rPr>
-          <w:sz w:val="22"/>
-        </w:rPr>
-        <w:t xml:space="preserve"> more items, the whole table is filled in, </w:t>
-      </w:r>
-      <w:r>
-        <w:rPr>
-          <w:sz w:val="22"/>
-        </w:rPr>
-        <w:t xml:space="preserve">the </w:t>
-      </w:r>
-      <w:r>
-        <w:rPr>
-          <w:sz w:val="22"/>
-        </w:rPr>
-        <w:t xml:space="preserve">criteria and methods are clearly described. </w:t>
-      </w:r>
-      <w:r>
-        <w:rPr>
-          <w:sz w:val="22"/>
-        </w:rPr>
-        <w:t>The c</w:t>
-      </w:r>
-      <w:r>
-        <w:rPr>
-          <w:sz w:val="22"/>
-        </w:rPr>
-        <w:t xml:space="preserve">ompetency form is filled in (3 </w:t>
-      </w:r>
-      <w:r>
-        <w:rPr>
-          <w:sz w:val="22"/>
-        </w:rPr>
-        <w:t>or</w:t>
-      </w:r>
-      <w:r>
-        <w:rPr>
-          <w:sz w:val="22"/>
-        </w:rPr>
-        <w:t xml:space="preserve"> more items)</w:t>
-      </w:r>
-      <w:proofErr w:type="gramStart"/>
-      <w:r>
-        <w:rPr>
-          <w:sz w:val="22"/>
-        </w:rPr>
-        <w:t>,</w:t>
-      </w:r>
-      <w:proofErr w:type="gramEnd"/>
-      <w:r>
-        <w:rPr>
-          <w:sz w:val="22"/>
-        </w:rPr>
-        <w:t xml:space="preserve"> the competencies correspond to the chosen position. </w:t>
-      </w:r>
-      <w:r>
-        <w:rPr>
-          <w:sz w:val="22"/>
-        </w:rPr>
-        <w:t xml:space="preserve">There are no </w:t>
-      </w:r>
-      <w:r>
-        <w:rPr>
-          <w:sz w:val="22"/>
-        </w:rPr>
-        <w:t>mistakes.</w:t>
-      </w:r>
+        <w:rPr>
+          <w:color w:val="464547" w:themeColor="text1"/>
+        </w:rPr>
+      </w:pPr>
     </w:p>
     <w:p>
       <w:pPr>
@@ -1730,34 +1518,27 @@
     </w:p>
     <w:p>
       <w:pPr>
-        <w:rPr>
-          <w:color w:val="464547" w:themeColor="text1"/>
-        </w:rPr>
-      </w:pPr>
+        <w:pStyle w:val="1"/>
+      </w:pPr>
+      <w:r>
+        <w:t xml:space="preserve">2) </w:t>
+      </w:r>
+      <w:r>
+        <w:t xml:space="preserve">DEveloping a </w:t>
+      </w:r>
+      <w:r>
+        <w:t xml:space="preserve">PDP </w:t>
+      </w:r>
     </w:p>
     <w:p>
       <w:pPr>
-        <w:pStyle w:val="1"/>
-      </w:pPr>
-      <w:r>
-        <w:t xml:space="preserve">2) </w:t>
-      </w:r>
-      <w:r>
-        <w:t xml:space="preserve">DEveloping a </w:t>
-      </w:r>
-      <w:r>
-        <w:t xml:space="preserve">PDP </w:t>
-      </w:r>
+        <w:rPr>
+          <w:color w:val="464547" w:themeColor="text1"/>
+        </w:rPr>
+      </w:pPr>
     </w:p>
     <w:p>
       <w:pPr>
-        <w:rPr>
-          <w:color w:val="464547" w:themeColor="text1"/>
-        </w:rPr>
-      </w:pPr>
-    </w:p>
-    <w:p>
-      <w:pPr>
         <w:pStyle w:val="EPAM"/>
         <w:rPr>
           <w:sz w:val="22"/>
@@ -1767,109 +1548,7 @@
         <w:rPr>
           <w:sz w:val="22"/>
         </w:rPr>
-        <w:t>Develop</w:t>
-      </w:r>
-      <w:r>
-        <w:rPr>
-          <w:sz w:val="22"/>
-        </w:rPr>
-        <w:t xml:space="preserve"> </w:t>
-      </w:r>
-      <w:r>
-        <w:rPr>
-          <w:sz w:val="22"/>
-        </w:rPr>
-        <w:t>a PDP for an</w:t>
-      </w:r>
-      <w:r>
-        <w:rPr>
-          <w:sz w:val="22"/>
-        </w:rPr>
-        <w:t xml:space="preserve"> employee. </w:t>
-      </w:r>
-      <w:r>
-        <w:rPr>
-          <w:sz w:val="22"/>
-        </w:rPr>
-        <w:t>Agree on</w:t>
-      </w:r>
-      <w:r>
-        <w:rPr>
-          <w:sz w:val="22"/>
-        </w:rPr>
-        <w:t xml:space="preserve"> </w:t>
-      </w:r>
-      <w:r>
-        <w:rPr>
-          <w:sz w:val="22"/>
-        </w:rPr>
-        <w:t>the PDP with him/</w:t>
-      </w:r>
-      <w:r>
-        <w:rPr>
-          <w:sz w:val="22"/>
-        </w:rPr>
-        <w:t>her</w:t>
-      </w:r>
-      <w:r>
-        <w:rPr>
-          <w:sz w:val="22"/>
-        </w:rPr>
-        <w:t>. You can</w:t>
-      </w:r>
-      <w:r>
-        <w:rPr>
-          <w:sz w:val="22"/>
-        </w:rPr>
-        <w:t xml:space="preserve"> </w:t>
-      </w:r>
-      <w:r>
-        <w:rPr>
-          <w:sz w:val="22"/>
-        </w:rPr>
-        <w:t>leave out</w:t>
-      </w:r>
-      <w:r>
-        <w:rPr>
-          <w:sz w:val="22"/>
-        </w:rPr>
-        <w:t xml:space="preserve"> </w:t>
-      </w:r>
-      <w:r>
-        <w:rPr>
-          <w:sz w:val="22"/>
-        </w:rPr>
-        <w:t>the employee’s name.</w:t>
-      </w:r>
-      <w:r>
-        <w:rPr>
-          <w:sz w:val="22"/>
-        </w:rPr>
-        <w:t xml:space="preserve"> </w:t>
-      </w:r>
-      <w:r>
-        <w:rPr>
-          <w:sz w:val="22"/>
-        </w:rPr>
-        <w:t>The main thing i</w:t>
-      </w:r>
-      <w:r>
-        <w:rPr>
-          <w:sz w:val="22"/>
-        </w:rPr>
-        <w:t xml:space="preserve">s </w:t>
-      </w:r>
-      <w:r>
-        <w:rPr>
-          <w:sz w:val="22"/>
-        </w:rPr>
-        <w:t>the content. The c</w:t>
-      </w:r>
-      <w:r>
-        <w:rPr>
-          <w:sz w:val="22"/>
-        </w:rPr>
-        <w:t>riteria for achieving the goals should be specific and measurable.</w:t>
+        <w:t>Assuming the PDP kick off happened on 1 Jul</w:t>
       </w:r>
     </w:p>
     <w:p>
@@ -1928,8 +1607,8 @@
       </w:tblPr>
       <w:tblGrid>
         <w:gridCol w:w="3943"/>
-        <w:gridCol w:w="3380"/>
-        <w:gridCol w:w="2170"/>
+        <w:gridCol w:w="4529"/>
+        <w:gridCol w:w="3402"/>
       </w:tblGrid>
       <w:tr>
         <w:trPr>
@@ -1979,7 +1658,7 @@
         </w:tc>
         <w:tc>
           <w:tcPr>
-            <w:tcW w:w="5550" w:type="dxa"/>
+            <w:tcW w:w="7931" w:type="dxa"/>
             <w:gridSpan w:val="2"/>
             <w:tcBorders>
               <w:top w:val="single" w:sz="12" w:space="0" w:color="7F993A" w:themeColor="accent5"/>
@@ -1991,8 +1670,30 @@
           </w:tcPr>
           <w:p>
             <w:pPr>
+              <w:pStyle w:val="EPAM"/>
               <w:cnfStyle w:val="100000000000" w:firstRow="1" w:lastRow="0" w:firstColumn="0" w:lastColumn="0" w:oddVBand="0" w:evenVBand="0" w:oddHBand="0" w:evenHBand="0" w:firstRowFirstColumn="0" w:firstRowLastColumn="0" w:lastRowFirstColumn="0" w:lastRowLastColumn="0"/>
-            </w:pPr>
+              <w:rPr>
+                <w:b w:val="0"/>
+                <w:bCs w:val="0"/>
+                <w:sz w:val="22"/>
+              </w:rPr>
+            </w:pPr>
+            <w:r>
+              <w:rPr>
+                <w:b w:val="0"/>
+                <w:bCs w:val="0"/>
+                <w:sz w:val="22"/>
+              </w:rPr>
+              <w:t>Java 8</w:t>
+            </w:r>
+            <w:r>
+              <w:rPr>
+                <w:b w:val="0"/>
+                <w:bCs w:val="0"/>
+                <w:sz w:val="22"/>
+              </w:rPr>
+              <w:t xml:space="preserve"> Features Development</w:t>
+            </w:r>
           </w:p>
         </w:tc>
       </w:tr>
@@ -2027,7 +1728,6 @@
                 <w:color w:val="FFFFFF" w:themeColor="background1"/>
                 <w:sz w:val="22"/>
               </w:rPr>
-              <w:lastRenderedPageBreak/>
               <w:t>D</w:t>
             </w:r>
             <w:r>
@@ -2066,7 +1766,7 @@
         </w:tc>
         <w:tc>
           <w:tcPr>
-            <w:tcW w:w="5550" w:type="dxa"/>
+            <w:tcW w:w="7931" w:type="dxa"/>
             <w:gridSpan w:val="2"/>
             <w:tcBorders>
               <w:top w:val="single" w:sz="4" w:space="0" w:color="7F993A"/>
@@ -2078,6 +1778,72 @@
             <w:pPr>
               <w:cnfStyle w:val="000000100000" w:firstRow="0" w:lastRow="0" w:firstColumn="0" w:lastColumn="0" w:oddVBand="0" w:evenVBand="0" w:oddHBand="1" w:evenHBand="0" w:firstRowFirstColumn="0" w:firstRowLastColumn="0" w:lastRowFirstColumn="0" w:lastRowLastColumn="0"/>
             </w:pPr>
+            <w:r>
+              <w:t>Gained Java 8 knowledge to be up-to-date with modern technologies and applied it on practice</w:t>
+            </w:r>
+            <w:r>
+              <w:t xml:space="preserve"> in project</w:t>
+            </w:r>
+            <w:r>
+              <w:t xml:space="preserve"> for following features</w:t>
+            </w:r>
+            <w:r>
+              <w:t>:</w:t>
+            </w:r>
+          </w:p>
+          <w:p>
+            <w:pPr>
+              <w:pStyle w:val="a5"/>
+              <w:numPr>
+                <w:ilvl w:val="0"/>
+                <w:numId w:val="7"/>
+              </w:numPr>
+              <w:cnfStyle w:val="000000100000" w:firstRow="0" w:lastRow="0" w:firstColumn="0" w:lastColumn="0" w:oddVBand="0" w:evenVBand="0" w:oddHBand="1" w:evenHBand="0" w:firstRowFirstColumn="0" w:firstRowLastColumn="0" w:lastRowFirstColumn="0" w:lastRowLastColumn="0"/>
+            </w:pPr>
+            <w:r>
+              <w:t>Lambdas</w:t>
+            </w:r>
+          </w:p>
+          <w:p>
+            <w:pPr>
+              <w:pStyle w:val="a5"/>
+              <w:numPr>
+                <w:ilvl w:val="0"/>
+                <w:numId w:val="7"/>
+              </w:numPr>
+              <w:cnfStyle w:val="000000100000" w:firstRow="0" w:lastRow="0" w:firstColumn="0" w:lastColumn="0" w:oddVBand="0" w:evenVBand="0" w:oddHBand="1" w:evenHBand="0" w:firstRowFirstColumn="0" w:firstRowLastColumn="0" w:lastRowFirstColumn="0" w:lastRowLastColumn="0"/>
+            </w:pPr>
+            <w:r>
+              <w:t>Default methods</w:t>
+            </w:r>
+          </w:p>
+          <w:p>
+            <w:pPr>
+              <w:pStyle w:val="a5"/>
+              <w:numPr>
+                <w:ilvl w:val="0"/>
+                <w:numId w:val="7"/>
+              </w:numPr>
+              <w:cnfStyle w:val="000000100000" w:firstRow="0" w:lastRow="0" w:firstColumn="0" w:lastColumn="0" w:oddVBand="0" w:evenVBand="0" w:oddHBand="1" w:evenHBand="0" w:firstRowFirstColumn="0" w:firstRowLastColumn="0" w:lastRowFirstColumn="0" w:lastRowLastColumn="0"/>
+            </w:pPr>
+            <w:r>
+              <w:t>Streams</w:t>
+            </w:r>
+          </w:p>
+          <w:p>
+            <w:pPr>
+              <w:pStyle w:val="a5"/>
+              <w:numPr>
+                <w:ilvl w:val="0"/>
+                <w:numId w:val="7"/>
+              </w:numPr>
+              <w:cnfStyle w:val="000000100000" w:firstRow="0" w:lastRow="0" w:firstColumn="0" w:lastColumn="0" w:oddVBand="0" w:evenVBand="0" w:oddHBand="1" w:evenHBand="0" w:firstRowFirstColumn="0" w:firstRowLastColumn="0" w:lastRowFirstColumn="0" w:lastRowLastColumn="0"/>
+            </w:pPr>
+            <w:proofErr w:type="spellStart"/>
+            <w:r>
+              <w:t>java.util.Optional</w:t>
+            </w:r>
+            <w:proofErr w:type="spellEnd"/>
           </w:p>
         </w:tc>
       </w:tr>
@@ -2168,7 +1934,7 @@
         </w:tc>
         <w:tc>
           <w:tcPr>
-            <w:tcW w:w="3380" w:type="dxa"/>
+            <w:tcW w:w="4529" w:type="dxa"/>
             <w:tcBorders>
               <w:top w:val="single" w:sz="4" w:space="0" w:color="7F993A" w:themeColor="accent5"/>
               <w:left w:val="single" w:sz="4" w:space="0" w:color="FFFFFF" w:themeColor="background1"/>
@@ -2233,7 +1999,7 @@
         </w:tc>
         <w:tc>
           <w:tcPr>
-            <w:tcW w:w="2170" w:type="dxa"/>
+            <w:tcW w:w="3402" w:type="dxa"/>
             <w:tcBorders>
               <w:top w:val="single" w:sz="4" w:space="0" w:color="7F993A" w:themeColor="accent5"/>
               <w:left w:val="single" w:sz="4" w:space="0" w:color="FFFFFF" w:themeColor="background1"/>
@@ -2305,11 +2071,22 @@
               <w:right w:val="single" w:sz="4" w:space="0" w:color="7F993A" w:themeColor="accent5"/>
             </w:tcBorders>
           </w:tcPr>
-          <w:p/>
-        </w:tc>
-        <w:tc>
-          <w:tcPr>
-            <w:tcW w:w="3380" w:type="dxa"/>
+          <w:p>
+            <w:r>
+              <w:t>Self-Education on the topic</w:t>
+            </w:r>
+            <w:r>
+              <w:t xml:space="preserve">: reading </w:t>
+            </w:r>
+            <w:r>
+              <w:lastRenderedPageBreak/>
+              <w:t>books</w:t>
+            </w:r>
+          </w:p>
+        </w:tc>
+        <w:tc>
+          <w:tcPr>
+            <w:tcW w:w="4529" w:type="dxa"/>
             <w:tcBorders>
               <w:left w:val="single" w:sz="4" w:space="0" w:color="7F993A" w:themeColor="accent5"/>
               <w:right w:val="single" w:sz="4" w:space="0" w:color="7F993A" w:themeColor="accent5"/>
@@ -2319,11 +2096,15 @@
             <w:pPr>
               <w:cnfStyle w:val="000000100000" w:firstRow="0" w:lastRow="0" w:firstColumn="0" w:lastColumn="0" w:oddVBand="0" w:evenVBand="0" w:oddHBand="1" w:evenHBand="0" w:firstRowFirstColumn="0" w:firstRowLastColumn="0" w:lastRowFirstColumn="0" w:lastRowLastColumn="0"/>
             </w:pPr>
-          </w:p>
-        </w:tc>
-        <w:tc>
-          <w:tcPr>
-            <w:tcW w:w="2170" w:type="dxa"/>
+            <w:r>
+              <w:lastRenderedPageBreak/>
+              <w:t>Book “Java 8 in Action”, corporate library</w:t>
+            </w:r>
+          </w:p>
+        </w:tc>
+        <w:tc>
+          <w:tcPr>
+            <w:tcW w:w="3402" w:type="dxa"/>
             <w:tcBorders>
               <w:left w:val="single" w:sz="4" w:space="0" w:color="7F993A" w:themeColor="accent5"/>
               <w:right w:val="single" w:sz="12" w:space="0" w:color="7F993A" w:themeColor="accent5"/>
@@ -2333,6 +2114,12 @@
             <w:pPr>
               <w:cnfStyle w:val="000000100000" w:firstRow="0" w:lastRow="0" w:firstColumn="0" w:lastColumn="0" w:oddVBand="0" w:evenVBand="0" w:oddHBand="1" w:evenHBand="0" w:firstRowFirstColumn="0" w:firstRowLastColumn="0" w:lastRowFirstColumn="0" w:lastRowLastColumn="0"/>
             </w:pPr>
+            <w:r>
+              <w:t>25 Jul</w:t>
+            </w:r>
+            <w:r>
+              <w:t xml:space="preserve"> 2016</w:t>
+            </w:r>
           </w:p>
         </w:tc>
       </w:tr>
@@ -2351,11 +2138,28 @@
               <w:right w:val="single" w:sz="4" w:space="0" w:color="7F993A" w:themeColor="accent5"/>
             </w:tcBorders>
           </w:tcPr>
-          <w:p/>
-        </w:tc>
-        <w:tc>
-          <w:tcPr>
-            <w:tcW w:w="3380" w:type="dxa"/>
+          <w:p>
+            <w:r>
+              <w:lastRenderedPageBreak/>
+              <w:t>Working project development</w:t>
+            </w:r>
+          </w:p>
+          <w:p>
+            <w:pPr>
+              <w:pStyle w:val="a5"/>
+              <w:numPr>
+                <w:ilvl w:val="0"/>
+                <w:numId w:val="7"/>
+              </w:numPr>
+            </w:pPr>
+            <w:r>
+              <w:t>apply each feature at least 3 times, provide links to commits</w:t>
+            </w:r>
+          </w:p>
+        </w:tc>
+        <w:tc>
+          <w:tcPr>
+            <w:tcW w:w="4529" w:type="dxa"/>
             <w:tcBorders>
               <w:top w:val="single" w:sz="4" w:space="0" w:color="7F993A" w:themeColor="accent5"/>
               <w:left w:val="single" w:sz="4" w:space="0" w:color="7F993A" w:themeColor="accent5"/>
@@ -2367,11 +2171,19 @@
             <w:pPr>
               <w:cnfStyle w:val="000000000000" w:firstRow="0" w:lastRow="0" w:firstColumn="0" w:lastColumn="0" w:oddVBand="0" w:evenVBand="0" w:oddHBand="0" w:evenHBand="0" w:firstRowFirstColumn="0" w:firstRowLastColumn="0" w:lastRowFirstColumn="0" w:lastRowLastColumn="0"/>
             </w:pPr>
-          </w:p>
-        </w:tc>
-        <w:tc>
-          <w:tcPr>
-            <w:tcW w:w="2170" w:type="dxa"/>
+            <w:r>
+              <w:t xml:space="preserve">Working project with Java 8 support, consulting on possible </w:t>
+            </w:r>
+            <w:proofErr w:type="spellStart"/>
+            <w:r>
+              <w:t>refactorings</w:t>
+            </w:r>
+            <w:proofErr w:type="spellEnd"/>
+          </w:p>
+        </w:tc>
+        <w:tc>
+          <w:tcPr>
+            <w:tcW w:w="3402" w:type="dxa"/>
             <w:tcBorders>
               <w:top w:val="single" w:sz="4" w:space="0" w:color="7F993A" w:themeColor="accent5"/>
               <w:left w:val="single" w:sz="4" w:space="0" w:color="7F993A" w:themeColor="accent5"/>
@@ -2383,6 +2195,12 @@
             <w:pPr>
               <w:cnfStyle w:val="000000000000" w:firstRow="0" w:lastRow="0" w:firstColumn="0" w:lastColumn="0" w:oddVBand="0" w:evenVBand="0" w:oddHBand="0" w:evenHBand="0" w:firstRowFirstColumn="0" w:firstRowLastColumn="0" w:lastRowFirstColumn="0" w:lastRowLastColumn="0"/>
             </w:pPr>
+            <w:r>
+              <w:t>10 Aug</w:t>
+            </w:r>
+            <w:r>
+              <w:t xml:space="preserve"> 2016</w:t>
+            </w:r>
           </w:p>
         </w:tc>
       </w:tr>
@@ -2400,11 +2218,23 @@
               <w:right w:val="single" w:sz="4" w:space="0" w:color="7F993A" w:themeColor="accent5"/>
             </w:tcBorders>
           </w:tcPr>
-          <w:p/>
-        </w:tc>
-        <w:tc>
-          <w:tcPr>
-            <w:tcW w:w="3380" w:type="dxa"/>
+          <w:p>
+            <w:r>
+              <w:t xml:space="preserve">Build a short </w:t>
+            </w:r>
+            <w:proofErr w:type="spellStart"/>
+            <w:r>
+              <w:t>refcard</w:t>
+            </w:r>
+            <w:proofErr w:type="spellEnd"/>
+            <w:r>
+              <w:t xml:space="preserve"> (1 page A4) for each topic for use in everyday work</w:t>
+            </w:r>
+          </w:p>
+        </w:tc>
+        <w:tc>
+          <w:tcPr>
+            <w:tcW w:w="4529" w:type="dxa"/>
             <w:tcBorders>
               <w:left w:val="single" w:sz="4" w:space="0" w:color="7F993A" w:themeColor="accent5"/>
               <w:right w:val="single" w:sz="4" w:space="0" w:color="7F993A" w:themeColor="accent5"/>
@@ -2414,11 +2244,14 @@
             <w:pPr>
               <w:cnfStyle w:val="000000100000" w:firstRow="0" w:lastRow="0" w:firstColumn="0" w:lastColumn="0" w:oddVBand="0" w:evenVBand="0" w:oddHBand="1" w:evenHBand="0" w:firstRowFirstColumn="0" w:firstRowLastColumn="0" w:lastRowFirstColumn="0" w:lastRowLastColumn="0"/>
             </w:pPr>
-          </w:p>
-        </w:tc>
-        <w:tc>
-          <w:tcPr>
-            <w:tcW w:w="2170" w:type="dxa"/>
+            <w:r>
+              <w:t>Java 8 in Action, Oracle java documentation</w:t>
+            </w:r>
+          </w:p>
+        </w:tc>
+        <w:tc>
+          <w:tcPr>
+            <w:tcW w:w="3402" w:type="dxa"/>
             <w:tcBorders>
               <w:left w:val="single" w:sz="4" w:space="0" w:color="7F993A" w:themeColor="accent5"/>
               <w:right w:val="single" w:sz="12" w:space="0" w:color="7F993A" w:themeColor="accent5"/>
@@ -2428,6 +2261,12 @@
             <w:pPr>
               <w:cnfStyle w:val="000000100000" w:firstRow="0" w:lastRow="0" w:firstColumn="0" w:lastColumn="0" w:oddVBand="0" w:evenVBand="0" w:oddHBand="1" w:evenHBand="0" w:firstRowFirstColumn="0" w:firstRowLastColumn="0" w:lastRowFirstColumn="0" w:lastRowLastColumn="0"/>
             </w:pPr>
+            <w:r>
+              <w:t>29 Jul</w:t>
+            </w:r>
+            <w:r>
+              <w:t xml:space="preserve"> 2016</w:t>
+            </w:r>
           </w:p>
         </w:tc>
       </w:tr>
@@ -2450,7 +2289,7 @@
         </w:tc>
         <w:tc>
           <w:tcPr>
-            <w:tcW w:w="3380" w:type="dxa"/>
+            <w:tcW w:w="4529" w:type="dxa"/>
             <w:tcBorders>
               <w:top w:val="single" w:sz="4" w:space="0" w:color="7F993A" w:themeColor="accent5"/>
               <w:left w:val="single" w:sz="4" w:space="0" w:color="7F993A" w:themeColor="accent5"/>
@@ -2466,7 +2305,7 @@
         </w:tc>
         <w:tc>
           <w:tcPr>
-            <w:tcW w:w="2170" w:type="dxa"/>
+            <w:tcW w:w="3402" w:type="dxa"/>
             <w:tcBorders>
               <w:top w:val="single" w:sz="4" w:space="0" w:color="7F993A" w:themeColor="accent5"/>
               <w:left w:val="single" w:sz="4" w:space="0" w:color="7F993A" w:themeColor="accent5"/>
@@ -2525,7 +2364,7 @@
         </w:tc>
         <w:tc>
           <w:tcPr>
-            <w:tcW w:w="5550" w:type="dxa"/>
+            <w:tcW w:w="7931" w:type="dxa"/>
             <w:gridSpan w:val="2"/>
             <w:tcBorders>
               <w:top w:val="single" w:sz="12" w:space="0" w:color="7F993A" w:themeColor="accent5"/>
@@ -2538,6 +2377,9 @@
             <w:pPr>
               <w:cnfStyle w:val="000000100000" w:firstRow="0" w:lastRow="0" w:firstColumn="0" w:lastColumn="0" w:oddVBand="0" w:evenVBand="0" w:oddHBand="1" w:evenHBand="0" w:firstRowFirstColumn="0" w:firstRowLastColumn="0" w:lastRowFirstColumn="0" w:lastRowLastColumn="0"/>
             </w:pPr>
+            <w:r>
+              <w:t>Core Java: IO subsystem</w:t>
+            </w:r>
           </w:p>
         </w:tc>
       </w:tr>
@@ -2625,7 +2467,7 @@
         </w:tc>
         <w:tc>
           <w:tcPr>
-            <w:tcW w:w="5550" w:type="dxa"/>
+            <w:tcW w:w="7931" w:type="dxa"/>
             <w:gridSpan w:val="2"/>
             <w:tcBorders>
               <w:top w:val="single" w:sz="4" w:space="0" w:color="7F993A" w:themeColor="accent5"/>
@@ -2638,6 +2480,77 @@
             <w:pPr>
               <w:cnfStyle w:val="000000000000" w:firstRow="0" w:lastRow="0" w:firstColumn="0" w:lastColumn="0" w:oddVBand="0" w:evenVBand="0" w:oddHBand="0" w:evenHBand="0" w:firstRowFirstColumn="0" w:firstRowLastColumn="0" w:lastRowFirstColumn="0" w:lastRowLastColumn="0"/>
             </w:pPr>
+            <w:r>
+              <w:t>Has a</w:t>
+            </w:r>
+            <w:r>
+              <w:t xml:space="preserve">dvanced knowledge of IO java subsystem, including </w:t>
+            </w:r>
+          </w:p>
+          <w:p>
+            <w:pPr>
+              <w:pStyle w:val="a5"/>
+              <w:numPr>
+                <w:ilvl w:val="0"/>
+                <w:numId w:val="7"/>
+              </w:numPr>
+              <w:cnfStyle w:val="000000000000" w:firstRow="0" w:lastRow="0" w:firstColumn="0" w:lastColumn="0" w:oddVBand="0" w:evenVBand="0" w:oddHBand="0" w:evenHBand="0" w:firstRowFirstColumn="0" w:firstRowLastColumn="0" w:lastRowFirstColumn="0" w:lastRowLastColumn="0"/>
+            </w:pPr>
+            <w:r>
+              <w:t>advanced level of Java IO</w:t>
+            </w:r>
+          </w:p>
+          <w:p>
+            <w:pPr>
+              <w:pStyle w:val="a5"/>
+              <w:numPr>
+                <w:ilvl w:val="0"/>
+                <w:numId w:val="7"/>
+              </w:numPr>
+              <w:cnfStyle w:val="000000000000" w:firstRow="0" w:lastRow="0" w:firstColumn="0" w:lastColumn="0" w:oddVBand="0" w:evenVBand="0" w:oddHBand="0" w:evenHBand="0" w:firstRowFirstColumn="0" w:firstRowLastColumn="0" w:lastRowFirstColumn="0" w:lastRowLastColumn="0"/>
+            </w:pPr>
+            <w:r>
+              <w:t>intermediate level of Java NIO.2</w:t>
+            </w:r>
+          </w:p>
+          <w:p>
+            <w:pPr>
+              <w:pStyle w:val="a5"/>
+              <w:numPr>
+                <w:ilvl w:val="0"/>
+                <w:numId w:val="7"/>
+              </w:numPr>
+              <w:cnfStyle w:val="000000000000" w:firstRow="0" w:lastRow="0" w:firstColumn="0" w:lastColumn="0" w:oddVBand="0" w:evenVBand="0" w:oddHBand="0" w:evenHBand="0" w:firstRowFirstColumn="0" w:firstRowLastColumn="0" w:lastRowFirstColumn="0" w:lastRowLastColumn="0"/>
+            </w:pPr>
+            <w:r>
+              <w:t>intermediate level of Java NIO</w:t>
+            </w:r>
+          </w:p>
+          <w:p>
+            <w:pPr>
+              <w:cnfStyle w:val="000000000000" w:firstRow="0" w:lastRow="0" w:firstColumn="0" w:lastColumn="0" w:oddVBand="0" w:evenVBand="0" w:oddHBand="0" w:evenHBand="0" w:firstRowFirstColumn="0" w:firstRowLastColumn="0" w:lastRowFirstColumn="0" w:lastRowLastColumn="0"/>
+            </w:pPr>
+            <w:r>
+              <w:t>Appl</w:t>
+            </w:r>
+            <w:r>
+              <w:t>ies</w:t>
+            </w:r>
+            <w:r>
+              <w:t xml:space="preserve"> g</w:t>
+            </w:r>
+            <w:r>
+              <w:t>ain</w:t>
+            </w:r>
+            <w:r>
+              <w:t>ed</w:t>
+            </w:r>
+            <w:r>
+              <w:t xml:space="preserve"> knowledge on practice</w:t>
+            </w:r>
+            <w:r>
+              <w:t xml:space="preserve"> in working project</w:t>
+            </w:r>
           </w:p>
         </w:tc>
       </w:tr>
@@ -2721,7 +2634,7 @@
         </w:tc>
         <w:tc>
           <w:tcPr>
-            <w:tcW w:w="3380" w:type="dxa"/>
+            <w:tcW w:w="4529" w:type="dxa"/>
             <w:tcBorders>
               <w:left w:val="single" w:sz="4" w:space="0" w:color="FFFFFF" w:themeColor="background1"/>
               <w:right w:val="single" w:sz="4" w:space="0" w:color="FFFFFF" w:themeColor="background1"/>
@@ -2784,7 +2697,7 @@
         </w:tc>
         <w:tc>
           <w:tcPr>
-            <w:tcW w:w="2170" w:type="dxa"/>
+            <w:tcW w:w="3402" w:type="dxa"/>
             <w:tcBorders>
               <w:left w:val="single" w:sz="4" w:space="0" w:color="FFFFFF" w:themeColor="background1"/>
               <w:right w:val="single" w:sz="12" w:space="0" w:color="7F993A" w:themeColor="accent5"/>
@@ -2849,11 +2762,15 @@
               <w:right w:val="single" w:sz="4" w:space="0" w:color="7F993A" w:themeColor="accent5"/>
             </w:tcBorders>
           </w:tcPr>
-          <w:p/>
-        </w:tc>
-        <w:tc>
-          <w:tcPr>
-            <w:tcW w:w="3380" w:type="dxa"/>
+          <w:p>
+            <w:r>
+              <w:t>Self-Education on topic: reading books</w:t>
+            </w:r>
+          </w:p>
+        </w:tc>
+        <w:tc>
+          <w:tcPr>
+            <w:tcW w:w="4529" w:type="dxa"/>
             <w:tcBorders>
               <w:top w:val="single" w:sz="4" w:space="0" w:color="7F993A" w:themeColor="accent5"/>
               <w:left w:val="single" w:sz="4" w:space="0" w:color="7F993A" w:themeColor="accent5"/>
@@ -2865,11 +2782,28 @@
             <w:pPr>
               <w:cnfStyle w:val="000000000000" w:firstRow="0" w:lastRow="0" w:firstColumn="0" w:lastColumn="0" w:oddVBand="0" w:evenVBand="0" w:oddHBand="0" w:evenHBand="0" w:firstRowFirstColumn="0" w:firstRowLastColumn="0" w:lastRowFirstColumn="0" w:lastRowLastColumn="0"/>
             </w:pPr>
-          </w:p>
-        </w:tc>
-        <w:tc>
-          <w:tcPr>
-            <w:tcW w:w="2170" w:type="dxa"/>
+            <w:r>
+              <w:t>Book “</w:t>
+            </w:r>
+            <w:r>
+              <w:t>Java I_O, NIO and NIO.2 (</w:t>
+            </w:r>
+            <w:proofErr w:type="spellStart"/>
+            <w:r>
+              <w:t>APress</w:t>
+            </w:r>
+            <w:proofErr w:type="spellEnd"/>
+            <w:r>
+              <w:t>, 2015)</w:t>
+            </w:r>
+            <w:r>
+              <w:t>”, corporate library</w:t>
+            </w:r>
+          </w:p>
+        </w:tc>
+        <w:tc>
+          <w:tcPr>
+            <w:tcW w:w="3402" w:type="dxa"/>
             <w:tcBorders>
               <w:top w:val="single" w:sz="4" w:space="0" w:color="7F993A" w:themeColor="accent5"/>
               <w:left w:val="single" w:sz="4" w:space="0" w:color="7F993A" w:themeColor="accent5"/>
@@ -2881,6 +2815,9 @@
             <w:pPr>
               <w:cnfStyle w:val="000000000000" w:firstRow="0" w:lastRow="0" w:firstColumn="0" w:lastColumn="0" w:oddVBand="0" w:evenVBand="0" w:oddHBand="0" w:evenHBand="0" w:firstRowFirstColumn="0" w:firstRowLastColumn="0" w:lastRowFirstColumn="0" w:lastRowLastColumn="0"/>
             </w:pPr>
+            <w:r>
+              <w:t>10 Sep 2016</w:t>
+            </w:r>
           </w:p>
         </w:tc>
       </w:tr>
@@ -2898,11 +2835,26 @@
               <w:right w:val="single" w:sz="4" w:space="0" w:color="7F993A" w:themeColor="accent5"/>
             </w:tcBorders>
           </w:tcPr>
-          <w:p/>
-        </w:tc>
-        <w:tc>
-          <w:tcPr>
-            <w:tcW w:w="3380" w:type="dxa"/>
+          <w:p>
+            <w:proofErr w:type="spellStart"/>
+            <w:r>
+              <w:t>Refactor</w:t>
+            </w:r>
+            <w:proofErr w:type="spellEnd"/>
+            <w:r>
+              <w:t xml:space="preserve"> core </w:t>
+            </w:r>
+            <w:r>
+              <w:t>project</w:t>
+            </w:r>
+            <w:r>
+              <w:t xml:space="preserve"> loading procedure (from IO to NIO with buffering)</w:t>
+            </w:r>
+          </w:p>
+        </w:tc>
+        <w:tc>
+          <w:tcPr>
+            <w:tcW w:w="4529" w:type="dxa"/>
             <w:tcBorders>
               <w:left w:val="single" w:sz="4" w:space="0" w:color="7F993A" w:themeColor="accent5"/>
               <w:right w:val="single" w:sz="4" w:space="0" w:color="7F993A" w:themeColor="accent5"/>
@@ -2912,11 +2864,14 @@
             <w:pPr>
               <w:cnfStyle w:val="000000100000" w:firstRow="0" w:lastRow="0" w:firstColumn="0" w:lastColumn="0" w:oddVBand="0" w:evenVBand="0" w:oddHBand="1" w:evenHBand="0" w:firstRowFirstColumn="0" w:firstRowLastColumn="0" w:lastRowFirstColumn="0" w:lastRowLastColumn="0"/>
             </w:pPr>
-          </w:p>
-        </w:tc>
-        <w:tc>
-          <w:tcPr>
-            <w:tcW w:w="2170" w:type="dxa"/>
+            <w:r>
+              <w:t>Team Lead approval and help (coordination, code review, expert knowledge hints)</w:t>
+            </w:r>
+          </w:p>
+        </w:tc>
+        <w:tc>
+          <w:tcPr>
+            <w:tcW w:w="3402" w:type="dxa"/>
             <w:tcBorders>
               <w:left w:val="single" w:sz="4" w:space="0" w:color="7F993A" w:themeColor="accent5"/>
               <w:right w:val="single" w:sz="12" w:space="0" w:color="7F993A" w:themeColor="accent5"/>
@@ -2926,6 +2881,9 @@
             <w:pPr>
               <w:cnfStyle w:val="000000100000" w:firstRow="0" w:lastRow="0" w:firstColumn="0" w:lastColumn="0" w:oddVBand="0" w:evenVBand="0" w:oddHBand="1" w:evenHBand="0" w:firstRowFirstColumn="0" w:firstRowLastColumn="0" w:lastRowFirstColumn="0" w:lastRowLastColumn="0"/>
             </w:pPr>
+            <w:r>
+              <w:t>20 Oct 2016</w:t>
+            </w:r>
           </w:p>
         </w:tc>
       </w:tr>
@@ -2938,21 +2896,29 @@
             <w:cnfStyle w:val="001000000000" w:firstRow="0" w:lastRow="0" w:firstColumn="1" w:lastColumn="0" w:oddVBand="0" w:evenVBand="0" w:oddHBand="0" w:evenHBand="0" w:firstRowFirstColumn="0" w:firstRowLastColumn="0" w:lastRowFirstColumn="0" w:lastRowLastColumn="0"/>
             <w:tcW w:w="3943" w:type="dxa"/>
             <w:tcBorders>
-              <w:top w:val="single" w:sz="4" w:space="0" w:color="7F993A" w:themeColor="accent5"/>
               <w:left w:val="single" w:sz="12" w:space="0" w:color="7F993A" w:themeColor="accent5"/>
-              <w:bottom w:val="single" w:sz="4" w:space="0" w:color="7F993A" w:themeColor="accent5"/>
               <w:right w:val="single" w:sz="4" w:space="0" w:color="7F993A" w:themeColor="accent5"/>
             </w:tcBorders>
           </w:tcPr>
-          <w:p/>
-        </w:tc>
-        <w:tc>
-          <w:tcPr>
-            <w:tcW w:w="3380" w:type="dxa"/>
-            <w:tcBorders>
-              <w:top w:val="single" w:sz="4" w:space="0" w:color="7F993A" w:themeColor="accent5"/>
+          <w:p>
+            <w:proofErr w:type="spellStart"/>
+            <w:r>
+              <w:t>Refactor</w:t>
+            </w:r>
+            <w:proofErr w:type="spellEnd"/>
+            <w:r>
+              <w:t xml:space="preserve"> core WMS loading procedure</w:t>
+            </w:r>
+            <w:r>
+              <w:t>: present result to team</w:t>
+            </w:r>
+          </w:p>
+        </w:tc>
+        <w:tc>
+          <w:tcPr>
+            <w:tcW w:w="4529" w:type="dxa"/>
+            <w:tcBorders>
               <w:left w:val="single" w:sz="4" w:space="0" w:color="7F993A" w:themeColor="accent5"/>
-              <w:bottom w:val="single" w:sz="4" w:space="0" w:color="7F993A" w:themeColor="accent5"/>
               <w:right w:val="single" w:sz="4" w:space="0" w:color="7F993A" w:themeColor="accent5"/>
             </w:tcBorders>
           </w:tcPr>
@@ -2960,15 +2926,16 @@
             <w:pPr>
               <w:cnfStyle w:val="000000000000" w:firstRow="0" w:lastRow="0" w:firstColumn="0" w:lastColumn="0" w:oddVBand="0" w:evenVBand="0" w:oddHBand="0" w:evenHBand="0" w:firstRowFirstColumn="0" w:firstRowLastColumn="0" w:lastRowFirstColumn="0" w:lastRowLastColumn="0"/>
             </w:pPr>
-          </w:p>
-        </w:tc>
-        <w:tc>
-          <w:tcPr>
-            <w:tcW w:w="2170" w:type="dxa"/>
-            <w:tcBorders>
-              <w:top w:val="single" w:sz="4" w:space="0" w:color="7F993A" w:themeColor="accent5"/>
+            <w:r>
+              <w:t>Team Lead meeting schedule and organization for a team</w:t>
+            </w:r>
+          </w:p>
+        </w:tc>
+        <w:tc>
+          <w:tcPr>
+            <w:tcW w:w="3402" w:type="dxa"/>
+            <w:tcBorders>
               <w:left w:val="single" w:sz="4" w:space="0" w:color="7F993A" w:themeColor="accent5"/>
-              <w:bottom w:val="single" w:sz="4" w:space="0" w:color="7F993A" w:themeColor="accent5"/>
               <w:right w:val="single" w:sz="12" w:space="0" w:color="7F993A" w:themeColor="accent5"/>
             </w:tcBorders>
           </w:tcPr>
@@ -2976,6 +2943,9 @@
             <w:pPr>
               <w:cnfStyle w:val="000000000000" w:firstRow="0" w:lastRow="0" w:firstColumn="0" w:lastColumn="0" w:oddVBand="0" w:evenVBand="0" w:oddHBand="0" w:evenHBand="0" w:firstRowFirstColumn="0" w:firstRowLastColumn="0" w:lastRowFirstColumn="0" w:lastRowLastColumn="0"/>
             </w:pPr>
+            <w:r>
+              <w:t>20 Oct 2016</w:t>
+            </w:r>
           </w:p>
         </w:tc>
       </w:tr>
@@ -2990,30 +2960,198 @@
             <w:tcW w:w="3943" w:type="dxa"/>
             <w:tcBorders>
               <w:left w:val="single" w:sz="12" w:space="0" w:color="7F993A" w:themeColor="accent5"/>
+              <w:right w:val="single" w:sz="4" w:space="0" w:color="7F993A" w:themeColor="accent5"/>
+            </w:tcBorders>
+          </w:tcPr>
+          <w:p>
+            <w:r>
+              <w:t>Prepare presentation for a team on core principles</w:t>
+            </w:r>
+          </w:p>
+        </w:tc>
+        <w:tc>
+          <w:tcPr>
+            <w:tcW w:w="4529" w:type="dxa"/>
+            <w:tcBorders>
+              <w:left w:val="single" w:sz="4" w:space="0" w:color="7F993A" w:themeColor="accent5"/>
+              <w:right w:val="single" w:sz="4" w:space="0" w:color="7F993A" w:themeColor="accent5"/>
+            </w:tcBorders>
+          </w:tcPr>
+          <w:p>
+            <w:pPr>
+              <w:cnfStyle w:val="000000100000" w:firstRow="0" w:lastRow="0" w:firstColumn="0" w:lastColumn="0" w:oddVBand="0" w:evenVBand="0" w:oddHBand="1" w:evenHBand="0" w:firstRowFirstColumn="0" w:firstRowLastColumn="0" w:lastRowFirstColumn="0" w:lastRowLastColumn="0"/>
+            </w:pPr>
+            <w:r>
+              <w:t>RM and team lead coordination and consulting. Team lead: meeting schedule and organization for a team</w:t>
+            </w:r>
+          </w:p>
+        </w:tc>
+        <w:tc>
+          <w:tcPr>
+            <w:tcW w:w="3402" w:type="dxa"/>
+            <w:tcBorders>
+              <w:left w:val="single" w:sz="4" w:space="0" w:color="7F993A" w:themeColor="accent5"/>
+              <w:right w:val="single" w:sz="12" w:space="0" w:color="7F993A" w:themeColor="accent5"/>
+            </w:tcBorders>
+          </w:tcPr>
+          <w:p>
+            <w:pPr>
+              <w:cnfStyle w:val="000000100000" w:firstRow="0" w:lastRow="0" w:firstColumn="0" w:lastColumn="0" w:oddVBand="0" w:evenVBand="0" w:oddHBand="1" w:evenHBand="0" w:firstRowFirstColumn="0" w:firstRowLastColumn="0" w:lastRowFirstColumn="0" w:lastRowLastColumn="0"/>
+            </w:pPr>
+            <w:r>
+              <w:t>20 Sep 2016</w:t>
+            </w:r>
+          </w:p>
+        </w:tc>
+      </w:tr>
+      <w:tr>
+        <w:trPr>
+          <w:trHeight w:val="340"/>
+        </w:trPr>
+        <w:tc>
+          <w:tcPr>
+            <w:cnfStyle w:val="001000000000" w:firstRow="0" w:lastRow="0" w:firstColumn="1" w:lastColumn="0" w:oddVBand="0" w:evenVBand="0" w:oddHBand="0" w:evenHBand="0" w:firstRowFirstColumn="0" w:firstRowLastColumn="0" w:lastRowFirstColumn="0" w:lastRowLastColumn="0"/>
+            <w:tcW w:w="3943" w:type="dxa"/>
+            <w:tcBorders>
+              <w:top w:val="single" w:sz="4" w:space="0" w:color="7F993A" w:themeColor="accent5"/>
+              <w:left w:val="single" w:sz="12" w:space="0" w:color="7F993A" w:themeColor="accent5"/>
+              <w:bottom w:val="single" w:sz="4" w:space="0" w:color="7F993A" w:themeColor="accent5"/>
+              <w:right w:val="single" w:sz="4" w:space="0" w:color="7F993A" w:themeColor="accent5"/>
+            </w:tcBorders>
+            <w:shd w:val="clear" w:color="auto" w:fill="7F993A" w:themeFill="accent5"/>
+          </w:tcPr>
+          <w:p>
+            <w:pPr>
+              <w:rPr>
+                <w:smallCaps/>
+                <w:sz w:val="22"/>
+              </w:rPr>
+            </w:pPr>
+            <w:r>
+              <w:rPr>
+                <w:smallCaps/>
+                <w:color w:val="FFFFFF" w:themeColor="background1"/>
+                <w:sz w:val="22"/>
+              </w:rPr>
+              <w:t>3</w:t>
+            </w:r>
+            <w:r>
+              <w:rPr>
+                <w:smallCaps/>
+                <w:color w:val="FFFFFF" w:themeColor="background1"/>
+                <w:sz w:val="22"/>
+              </w:rPr>
+              <w:t>. Competency</w:t>
+            </w:r>
+          </w:p>
+        </w:tc>
+        <w:tc>
+          <w:tcPr>
+            <w:tcW w:w="7931" w:type="dxa"/>
+            <w:gridSpan w:val="2"/>
+            <w:tcBorders>
+              <w:top w:val="single" w:sz="4" w:space="0" w:color="7F993A" w:themeColor="accent5"/>
+              <w:left w:val="single" w:sz="4" w:space="0" w:color="7F993A" w:themeColor="accent5"/>
+              <w:bottom w:val="single" w:sz="4" w:space="0" w:color="7F993A" w:themeColor="accent5"/>
+              <w:right w:val="single" w:sz="12" w:space="0" w:color="7F993A" w:themeColor="accent5"/>
+            </w:tcBorders>
+          </w:tcPr>
+          <w:p>
+            <w:pPr>
+              <w:cnfStyle w:val="000000000000" w:firstRow="0" w:lastRow="0" w:firstColumn="0" w:lastColumn="0" w:oddVBand="0" w:evenVBand="0" w:oddHBand="0" w:evenHBand="0" w:firstRowFirstColumn="0" w:firstRowLastColumn="0" w:lastRowFirstColumn="0" w:lastRowLastColumn="0"/>
+            </w:pPr>
+            <w:r>
+              <w:t>Spring Core</w:t>
+            </w:r>
+          </w:p>
+        </w:tc>
+      </w:tr>
+      <w:tr>
+        <w:trPr>
+          <w:cnfStyle w:val="000000100000" w:firstRow="0" w:lastRow="0" w:firstColumn="0" w:lastColumn="0" w:oddVBand="0" w:evenVBand="0" w:oddHBand="1" w:evenHBand="0" w:firstRowFirstColumn="0" w:firstRowLastColumn="0" w:lastRowFirstColumn="0" w:lastRowLastColumn="0"/>
+          <w:trHeight w:val="340"/>
+        </w:trPr>
+        <w:tc>
+          <w:tcPr>
+            <w:cnfStyle w:val="001000000000" w:firstRow="0" w:lastRow="0" w:firstColumn="1" w:lastColumn="0" w:oddVBand="0" w:evenVBand="0" w:oddHBand="0" w:evenHBand="0" w:firstRowFirstColumn="0" w:firstRowLastColumn="0" w:lastRowFirstColumn="0" w:lastRowLastColumn="0"/>
+            <w:tcW w:w="3943" w:type="dxa"/>
+            <w:tcBorders>
+              <w:left w:val="single" w:sz="12" w:space="0" w:color="7F993A" w:themeColor="accent5"/>
               <w:bottom w:val="single" w:sz="12" w:space="0" w:color="7F993A" w:themeColor="accent5"/>
               <w:right w:val="single" w:sz="4" w:space="0" w:color="7F993A" w:themeColor="accent5"/>
             </w:tcBorders>
-          </w:tcPr>
-          <w:p/>
-        </w:tc>
-        <w:tc>
-          <w:tcPr>
-            <w:tcW w:w="3380" w:type="dxa"/>
-            <w:tcBorders>
-              <w:left w:val="single" w:sz="4" w:space="0" w:color="7F993A" w:themeColor="accent5"/>
-              <w:bottom w:val="single" w:sz="12" w:space="0" w:color="7F993A" w:themeColor="accent5"/>
-              <w:right w:val="single" w:sz="4" w:space="0" w:color="7F993A" w:themeColor="accent5"/>
-            </w:tcBorders>
-          </w:tcPr>
-          <w:p>
-            <w:pPr>
-              <w:cnfStyle w:val="000000100000" w:firstRow="0" w:lastRow="0" w:firstColumn="0" w:lastColumn="0" w:oddVBand="0" w:evenVBand="0" w:oddHBand="1" w:evenHBand="0" w:firstRowFirstColumn="0" w:firstRowLastColumn="0" w:lastRowFirstColumn="0" w:lastRowLastColumn="0"/>
-            </w:pPr>
-          </w:p>
-        </w:tc>
-        <w:tc>
-          <w:tcPr>
-            <w:tcW w:w="2170" w:type="dxa"/>
+            <w:shd w:val="clear" w:color="auto" w:fill="7F993A" w:themeFill="accent5"/>
+          </w:tcPr>
+          <w:p>
+            <w:pPr>
+              <w:rPr>
+                <w:smallCaps/>
+                <w:color w:val="FFFFFF" w:themeColor="background1"/>
+                <w:sz w:val="22"/>
+              </w:rPr>
+            </w:pPr>
+            <w:r>
+              <w:rPr>
+                <w:smallCaps/>
+                <w:color w:val="FFFFFF" w:themeColor="background1"/>
+                <w:sz w:val="22"/>
+              </w:rPr>
+              <w:t>D</w:t>
+            </w:r>
+            <w:r>
+              <w:rPr>
+                <w:smallCaps/>
+                <w:color w:val="FFFFFF" w:themeColor="background1"/>
+                <w:sz w:val="22"/>
+              </w:rPr>
+              <w:t xml:space="preserve">evelopment </w:t>
+            </w:r>
+            <w:r>
+              <w:rPr>
+                <w:smallCaps/>
+                <w:color w:val="FFFFFF" w:themeColor="background1"/>
+                <w:sz w:val="22"/>
+              </w:rPr>
+              <w:t>O</w:t>
+            </w:r>
+            <w:r>
+              <w:rPr>
+                <w:smallCaps/>
+                <w:color w:val="FFFFFF" w:themeColor="background1"/>
+                <w:sz w:val="22"/>
+              </w:rPr>
+              <w:t>bjective</w:t>
+            </w:r>
+            <w:r>
+              <w:rPr>
+                <w:smallCaps/>
+                <w:color w:val="FFFFFF" w:themeColor="background1"/>
+                <w:sz w:val="22"/>
+              </w:rPr>
+              <w:t xml:space="preserve"> / Expected </w:t>
+            </w:r>
+            <w:r>
+              <w:rPr>
+                <w:smallCaps/>
+                <w:color w:val="FFFFFF" w:themeColor="background1"/>
+                <w:sz w:val="22"/>
+              </w:rPr>
+              <w:t>R</w:t>
+            </w:r>
+            <w:r>
+              <w:rPr>
+                <w:smallCaps/>
+                <w:color w:val="FFFFFF" w:themeColor="background1"/>
+                <w:sz w:val="22"/>
+              </w:rPr>
+              <w:t>esult</w:t>
+            </w:r>
+          </w:p>
+        </w:tc>
+        <w:tc>
+          <w:tcPr>
+            <w:tcW w:w="7931" w:type="dxa"/>
+            <w:gridSpan w:val="2"/>
             <w:tcBorders>
               <w:left w:val="single" w:sz="4" w:space="0" w:color="7F993A" w:themeColor="accent5"/>
               <w:bottom w:val="single" w:sz="12" w:space="0" w:color="7F993A" w:themeColor="accent5"/>
@@ -3024,6 +3162,1208 @@
             <w:pPr>
               <w:cnfStyle w:val="000000100000" w:firstRow="0" w:lastRow="0" w:firstColumn="0" w:lastColumn="0" w:oddVBand="0" w:evenVBand="0" w:oddHBand="1" w:evenHBand="0" w:firstRowFirstColumn="0" w:firstRowLastColumn="0" w:lastRowFirstColumn="0" w:lastRowLastColumn="0"/>
             </w:pPr>
+            <w:r>
+              <w:t xml:space="preserve">Has intermediate knowledge of </w:t>
+            </w:r>
+            <w:r>
+              <w:t>spring</w:t>
+            </w:r>
+            <w:r>
+              <w:t xml:space="preserve"> 4.2.x</w:t>
+            </w:r>
+            <w:r>
+              <w:t xml:space="preserve"> core framework</w:t>
+            </w:r>
+            <w:r>
+              <w:t xml:space="preserve"> knowledge </w:t>
+            </w:r>
+            <w:r>
+              <w:t>for following subtopics/framework features:</w:t>
+            </w:r>
+          </w:p>
+          <w:p>
+            <w:pPr>
+              <w:cnfStyle w:val="000000100000" w:firstRow="0" w:lastRow="0" w:firstColumn="0" w:lastColumn="0" w:oddVBand="0" w:evenVBand="0" w:oddHBand="1" w:evenHBand="0" w:firstRowFirstColumn="0" w:firstRowLastColumn="0" w:lastRowFirstColumn="0" w:lastRowLastColumn="0"/>
+            </w:pPr>
+            <w:r>
+              <w:t xml:space="preserve">- </w:t>
+            </w:r>
+            <w:proofErr w:type="spellStart"/>
+            <w:r>
+              <w:t>IoC</w:t>
+            </w:r>
+            <w:proofErr w:type="spellEnd"/>
+            <w:r>
+              <w:t xml:space="preserve">, </w:t>
+            </w:r>
+          </w:p>
+          <w:p>
+            <w:pPr>
+              <w:cnfStyle w:val="000000100000" w:firstRow="0" w:lastRow="0" w:firstColumn="0" w:lastColumn="0" w:oddVBand="0" w:evenVBand="0" w:oddHBand="1" w:evenHBand="0" w:firstRowFirstColumn="0" w:firstRowLastColumn="0" w:lastRowFirstColumn="0" w:lastRowLastColumn="0"/>
+            </w:pPr>
+            <w:r>
+              <w:t xml:space="preserve">- </w:t>
+            </w:r>
+            <w:r>
+              <w:t xml:space="preserve">Spring AOP, </w:t>
+            </w:r>
+          </w:p>
+          <w:p>
+            <w:pPr>
+              <w:cnfStyle w:val="000000100000" w:firstRow="0" w:lastRow="0" w:firstColumn="0" w:lastColumn="0" w:oddVBand="0" w:evenVBand="0" w:oddHBand="1" w:evenHBand="0" w:firstRowFirstColumn="0" w:firstRowLastColumn="0" w:lastRowFirstColumn="0" w:lastRowLastColumn="0"/>
+            </w:pPr>
+            <w:r>
+              <w:t xml:space="preserve">- </w:t>
+            </w:r>
+            <w:r>
+              <w:t>Conversion subsystem</w:t>
+            </w:r>
+          </w:p>
+          <w:p>
+            <w:pPr>
+              <w:cnfStyle w:val="000000100000" w:firstRow="0" w:lastRow="0" w:firstColumn="0" w:lastColumn="0" w:oddVBand="0" w:evenVBand="0" w:oddHBand="1" w:evenHBand="0" w:firstRowFirstColumn="0" w:firstRowLastColumn="0" w:lastRowFirstColumn="0" w:lastRowLastColumn="0"/>
+              <w:rPr>
+                <w:b/>
+                <w:bCs/>
+                <w:smallCaps/>
+                <w:color w:val="FFFFFF" w:themeColor="background1"/>
+                <w:sz w:val="22"/>
+              </w:rPr>
+            </w:pPr>
+            <w:r>
+              <w:t>Applies</w:t>
+            </w:r>
+            <w:r>
+              <w:t xml:space="preserve"> gained knowledge in everyday work, analyzes project for places to leverage standard spring support</w:t>
+            </w:r>
+          </w:p>
+        </w:tc>
+      </w:tr>
+      <w:tr>
+        <w:trPr>
+          <w:trHeight w:val="340"/>
+        </w:trPr>
+        <w:tc>
+          <w:tcPr>
+            <w:cnfStyle w:val="001000000000" w:firstRow="0" w:lastRow="0" w:firstColumn="1" w:lastColumn="0" w:oddVBand="0" w:evenVBand="0" w:oddHBand="0" w:evenHBand="0" w:firstRowFirstColumn="0" w:firstRowLastColumn="0" w:lastRowFirstColumn="0" w:lastRowLastColumn="0"/>
+            <w:tcW w:w="3943" w:type="dxa"/>
+            <w:tcBorders>
+              <w:left w:val="single" w:sz="12" w:space="0" w:color="7F993A" w:themeColor="accent5"/>
+              <w:bottom w:val="single" w:sz="4" w:space="0" w:color="auto"/>
+              <w:right w:val="single" w:sz="4" w:space="0" w:color="7F993A" w:themeColor="accent5"/>
+            </w:tcBorders>
+            <w:shd w:val="clear" w:color="auto" w:fill="7F993A" w:themeFill="accent5"/>
+          </w:tcPr>
+          <w:p>
+            <w:pPr>
+              <w:rPr>
+                <w:smallCaps/>
+                <w:color w:val="FFFFFF" w:themeColor="background1"/>
+                <w:sz w:val="22"/>
+              </w:rPr>
+            </w:pPr>
+            <w:r>
+              <w:rPr>
+                <w:smallCaps/>
+                <w:color w:val="FFFFFF" w:themeColor="background1"/>
+                <w:sz w:val="22"/>
+              </w:rPr>
+              <w:t>activities</w:t>
+            </w:r>
+          </w:p>
+          <w:p>
+            <w:pPr>
+              <w:rPr>
+                <w:smallCaps/>
+                <w:color w:val="FFFFFF" w:themeColor="background1"/>
+                <w:sz w:val="22"/>
+              </w:rPr>
+            </w:pPr>
+            <w:r>
+              <w:rPr>
+                <w:smallCaps/>
+                <w:color w:val="FFFFFF" w:themeColor="background1"/>
+                <w:sz w:val="22"/>
+              </w:rPr>
+              <w:t xml:space="preserve">(actions for the development of the workplace, special projects, training </w:t>
+            </w:r>
+            <w:r>
+              <w:rPr>
+                <w:smallCaps/>
+                <w:color w:val="FFFFFF" w:themeColor="background1"/>
+                <w:sz w:val="22"/>
+              </w:rPr>
+              <w:lastRenderedPageBreak/>
+              <w:t>courses, workshops, seminars, self-study)</w:t>
+            </w:r>
+          </w:p>
+        </w:tc>
+        <w:tc>
+          <w:tcPr>
+            <w:tcW w:w="4529" w:type="dxa"/>
+            <w:tcBorders>
+              <w:left w:val="single" w:sz="4" w:space="0" w:color="7F993A" w:themeColor="accent5"/>
+              <w:bottom w:val="single" w:sz="4" w:space="0" w:color="auto"/>
+              <w:right w:val="single" w:sz="4" w:space="0" w:color="7F993A" w:themeColor="accent5"/>
+            </w:tcBorders>
+            <w:shd w:val="clear" w:color="auto" w:fill="7F993A" w:themeFill="accent5"/>
+          </w:tcPr>
+          <w:p>
+            <w:pPr>
+              <w:cnfStyle w:val="000000000000" w:firstRow="0" w:lastRow="0" w:firstColumn="0" w:lastColumn="0" w:oddVBand="0" w:evenVBand="0" w:oddHBand="0" w:evenHBand="0" w:firstRowFirstColumn="0" w:firstRowLastColumn="0" w:lastRowFirstColumn="0" w:lastRowLastColumn="0"/>
+              <w:rPr>
+                <w:smallCaps/>
+                <w:color w:val="FFFFFF" w:themeColor="background1"/>
+                <w:sz w:val="22"/>
+              </w:rPr>
+            </w:pPr>
+            <w:r>
+              <w:rPr>
+                <w:b/>
+                <w:smallCaps/>
+                <w:color w:val="FFFFFF" w:themeColor="background1"/>
+                <w:sz w:val="22"/>
+              </w:rPr>
+              <w:lastRenderedPageBreak/>
+              <w:t>resources</w:t>
+            </w:r>
+          </w:p>
+          <w:p>
+            <w:pPr>
+              <w:cnfStyle w:val="000000000000" w:firstRow="0" w:lastRow="0" w:firstColumn="0" w:lastColumn="0" w:oddVBand="0" w:evenVBand="0" w:oddHBand="0" w:evenHBand="0" w:firstRowFirstColumn="0" w:firstRowLastColumn="0" w:lastRowFirstColumn="0" w:lastRowLastColumn="0"/>
+              <w:rPr>
+                <w:smallCaps/>
+                <w:color w:val="FFFFFF" w:themeColor="background1"/>
+                <w:sz w:val="22"/>
+              </w:rPr>
+            </w:pPr>
+            <w:r>
+              <w:rPr>
+                <w:smallCaps/>
+                <w:color w:val="FFFFFF" w:themeColor="background1"/>
+                <w:sz w:val="22"/>
+              </w:rPr>
+              <w:t>(help from a mentor, learning from others' experiences, feedback, other)</w:t>
+            </w:r>
+          </w:p>
+        </w:tc>
+        <w:tc>
+          <w:tcPr>
+            <w:tcW w:w="3402" w:type="dxa"/>
+            <w:tcBorders>
+              <w:left w:val="single" w:sz="4" w:space="0" w:color="7F993A" w:themeColor="accent5"/>
+              <w:bottom w:val="single" w:sz="4" w:space="0" w:color="auto"/>
+              <w:right w:val="single" w:sz="12" w:space="0" w:color="7F993A" w:themeColor="accent5"/>
+            </w:tcBorders>
+            <w:shd w:val="clear" w:color="auto" w:fill="7F993A" w:themeFill="accent5"/>
+          </w:tcPr>
+          <w:p>
+            <w:pPr>
+              <w:cnfStyle w:val="000000000000" w:firstRow="0" w:lastRow="0" w:firstColumn="0" w:lastColumn="0" w:oddVBand="0" w:evenVBand="0" w:oddHBand="0" w:evenHBand="0" w:firstRowFirstColumn="0" w:firstRowLastColumn="0" w:lastRowFirstColumn="0" w:lastRowLastColumn="0"/>
+              <w:rPr>
+                <w:b/>
+                <w:smallCaps/>
+                <w:color w:val="FFFFFF" w:themeColor="background1"/>
+                <w:sz w:val="22"/>
+              </w:rPr>
+            </w:pPr>
+            <w:r>
+              <w:rPr>
+                <w:b/>
+                <w:smallCaps/>
+                <w:color w:val="FFFFFF" w:themeColor="background1"/>
+                <w:sz w:val="22"/>
+              </w:rPr>
+              <w:t>deadlines</w:t>
+            </w:r>
+          </w:p>
+          <w:p>
+            <w:pPr>
+              <w:cnfStyle w:val="000000000000" w:firstRow="0" w:lastRow="0" w:firstColumn="0" w:lastColumn="0" w:oddVBand="0" w:evenVBand="0" w:oddHBand="0" w:evenHBand="0" w:firstRowFirstColumn="0" w:firstRowLastColumn="0" w:lastRowFirstColumn="0" w:lastRowLastColumn="0"/>
+              <w:rPr>
+                <w:smallCaps/>
+                <w:color w:val="FFFFFF" w:themeColor="background1"/>
+                <w:sz w:val="22"/>
+              </w:rPr>
+            </w:pPr>
+            <w:r>
+              <w:rPr>
+                <w:color w:val="FFFFFF" w:themeColor="background1"/>
+              </w:rPr>
+              <w:t xml:space="preserve">(When do you plan </w:t>
+            </w:r>
+            <w:r>
+              <w:rPr>
+                <w:color w:val="FFFFFF" w:themeColor="background1"/>
+              </w:rPr>
+              <w:t>to complete the action?)</w:t>
+            </w:r>
+          </w:p>
+        </w:tc>
+      </w:tr>
+      <w:tr>
+        <w:trPr>
+          <w:cnfStyle w:val="000000100000" w:firstRow="0" w:lastRow="0" w:firstColumn="0" w:lastColumn="0" w:oddVBand="0" w:evenVBand="0" w:oddHBand="1" w:evenHBand="0" w:firstRowFirstColumn="0" w:firstRowLastColumn="0" w:lastRowFirstColumn="0" w:lastRowLastColumn="0"/>
+          <w:trHeight w:val="340"/>
+        </w:trPr>
+        <w:tc>
+          <w:tcPr>
+            <w:cnfStyle w:val="001000000000" w:firstRow="0" w:lastRow="0" w:firstColumn="1" w:lastColumn="0" w:oddVBand="0" w:evenVBand="0" w:oddHBand="0" w:evenHBand="0" w:firstRowFirstColumn="0" w:firstRowLastColumn="0" w:lastRowFirstColumn="0" w:lastRowLastColumn="0"/>
+            <w:tcW w:w="3943" w:type="dxa"/>
+            <w:tcBorders>
+              <w:top w:val="single" w:sz="4" w:space="0" w:color="auto"/>
+              <w:left w:val="single" w:sz="4" w:space="0" w:color="auto"/>
+              <w:bottom w:val="single" w:sz="4" w:space="0" w:color="auto"/>
+              <w:right w:val="single" w:sz="4" w:space="0" w:color="auto"/>
+            </w:tcBorders>
+            <w:shd w:val="clear" w:color="auto" w:fill="auto"/>
+          </w:tcPr>
+          <w:p>
+            <w:pPr>
+              <w:rPr>
+                <w:smallCaps/>
+                <w:color w:val="FFFFFF" w:themeColor="background1"/>
+                <w:sz w:val="22"/>
+              </w:rPr>
+            </w:pPr>
+            <w:r>
+              <w:lastRenderedPageBreak/>
+              <w:t>Pas</w:t>
+            </w:r>
+            <w:r>
+              <w:t>s EPAM MOOC course</w:t>
+            </w:r>
+          </w:p>
+        </w:tc>
+        <w:tc>
+          <w:tcPr>
+            <w:tcW w:w="4529" w:type="dxa"/>
+            <w:tcBorders>
+              <w:top w:val="single" w:sz="4" w:space="0" w:color="auto"/>
+              <w:left w:val="single" w:sz="4" w:space="0" w:color="auto"/>
+              <w:bottom w:val="single" w:sz="4" w:space="0" w:color="auto"/>
+              <w:right w:val="single" w:sz="4" w:space="0" w:color="auto"/>
+            </w:tcBorders>
+          </w:tcPr>
+          <w:p>
+            <w:pPr>
+              <w:cnfStyle w:val="000000100000" w:firstRow="0" w:lastRow="0" w:firstColumn="0" w:lastColumn="0" w:oddVBand="0" w:evenVBand="0" w:oddHBand="1" w:evenHBand="0" w:firstRowFirstColumn="0" w:firstRowLastColumn="0" w:lastRowFirstColumn="0" w:lastRowLastColumn="0"/>
+            </w:pPr>
+            <w:r>
+              <w:t>University</w:t>
+            </w:r>
+            <w:r>
+              <w:t>.epam.com, course “0004 Spring”</w:t>
+            </w:r>
+          </w:p>
+        </w:tc>
+        <w:tc>
+          <w:tcPr>
+            <w:tcW w:w="3402" w:type="dxa"/>
+            <w:tcBorders>
+              <w:top w:val="single" w:sz="4" w:space="0" w:color="auto"/>
+              <w:left w:val="single" w:sz="4" w:space="0" w:color="auto"/>
+              <w:bottom w:val="single" w:sz="4" w:space="0" w:color="auto"/>
+              <w:right w:val="single" w:sz="4" w:space="0" w:color="auto"/>
+            </w:tcBorders>
+          </w:tcPr>
+          <w:p>
+            <w:pPr>
+              <w:cnfStyle w:val="000000100000" w:firstRow="0" w:lastRow="0" w:firstColumn="0" w:lastColumn="0" w:oddVBand="0" w:evenVBand="0" w:oddHBand="1" w:evenHBand="0" w:firstRowFirstColumn="0" w:firstRowLastColumn="0" w:lastRowFirstColumn="0" w:lastRowLastColumn="0"/>
+            </w:pPr>
+            <w:r>
+              <w:t>10 Oct 2016</w:t>
+            </w:r>
+          </w:p>
+        </w:tc>
+      </w:tr>
+      <w:tr>
+        <w:trPr>
+          <w:trHeight w:val="340"/>
+        </w:trPr>
+        <w:tc>
+          <w:tcPr>
+            <w:cnfStyle w:val="001000000000" w:firstRow="0" w:lastRow="0" w:firstColumn="1" w:lastColumn="0" w:oddVBand="0" w:evenVBand="0" w:oddHBand="0" w:evenHBand="0" w:firstRowFirstColumn="0" w:firstRowLastColumn="0" w:lastRowFirstColumn="0" w:lastRowLastColumn="0"/>
+            <w:tcW w:w="3943" w:type="dxa"/>
+            <w:tcBorders>
+              <w:top w:val="single" w:sz="4" w:space="0" w:color="auto"/>
+              <w:left w:val="single" w:sz="4" w:space="0" w:color="auto"/>
+              <w:bottom w:val="single" w:sz="4" w:space="0" w:color="auto"/>
+              <w:right w:val="single" w:sz="4" w:space="0" w:color="auto"/>
+            </w:tcBorders>
+            <w:shd w:val="clear" w:color="auto" w:fill="auto"/>
+          </w:tcPr>
+          <w:p>
+            <w:r>
+              <w:t>Self-education</w:t>
+            </w:r>
+            <w:r>
+              <w:t xml:space="preserve"> on topic: reading documentation</w:t>
+            </w:r>
+          </w:p>
+        </w:tc>
+        <w:tc>
+          <w:tcPr>
+            <w:tcW w:w="4529" w:type="dxa"/>
+            <w:tcBorders>
+              <w:top w:val="single" w:sz="4" w:space="0" w:color="auto"/>
+              <w:left w:val="single" w:sz="4" w:space="0" w:color="auto"/>
+              <w:bottom w:val="single" w:sz="4" w:space="0" w:color="auto"/>
+              <w:right w:val="single" w:sz="4" w:space="0" w:color="auto"/>
+            </w:tcBorders>
+          </w:tcPr>
+          <w:p>
+            <w:pPr>
+              <w:cnfStyle w:val="000000000000" w:firstRow="0" w:lastRow="0" w:firstColumn="0" w:lastColumn="0" w:oddVBand="0" w:evenVBand="0" w:oddHBand="0" w:evenHBand="0" w:firstRowFirstColumn="0" w:firstRowLastColumn="0" w:lastRowFirstColumn="0" w:lastRowLastColumn="0"/>
+            </w:pPr>
+            <w:r>
+              <w:t>Official Spring 4.2 documentation (Part I only)</w:t>
+            </w:r>
+          </w:p>
+        </w:tc>
+        <w:tc>
+          <w:tcPr>
+            <w:tcW w:w="3402" w:type="dxa"/>
+            <w:tcBorders>
+              <w:top w:val="single" w:sz="4" w:space="0" w:color="auto"/>
+              <w:left w:val="single" w:sz="4" w:space="0" w:color="auto"/>
+              <w:bottom w:val="single" w:sz="4" w:space="0" w:color="auto"/>
+              <w:right w:val="single" w:sz="4" w:space="0" w:color="auto"/>
+            </w:tcBorders>
+          </w:tcPr>
+          <w:p>
+            <w:pPr>
+              <w:cnfStyle w:val="000000000000" w:firstRow="0" w:lastRow="0" w:firstColumn="0" w:lastColumn="0" w:oddVBand="0" w:evenVBand="0" w:oddHBand="0" w:evenHBand="0" w:firstRowFirstColumn="0" w:firstRowLastColumn="0" w:lastRowFirstColumn="0" w:lastRowLastColumn="0"/>
+            </w:pPr>
+            <w:r>
+              <w:t>10 Nov 2016</w:t>
+            </w:r>
+          </w:p>
+        </w:tc>
+      </w:tr>
+      <w:tr>
+        <w:trPr>
+          <w:cnfStyle w:val="000000100000" w:firstRow="0" w:lastRow="0" w:firstColumn="0" w:lastColumn="0" w:oddVBand="0" w:evenVBand="0" w:oddHBand="1" w:evenHBand="0" w:firstRowFirstColumn="0" w:firstRowLastColumn="0" w:lastRowFirstColumn="0" w:lastRowLastColumn="0"/>
+          <w:trHeight w:val="340"/>
+        </w:trPr>
+        <w:tc>
+          <w:tcPr>
+            <w:cnfStyle w:val="001000000000" w:firstRow="0" w:lastRow="0" w:firstColumn="1" w:lastColumn="0" w:oddVBand="0" w:evenVBand="0" w:oddHBand="0" w:evenHBand="0" w:firstRowFirstColumn="0" w:firstRowLastColumn="0" w:lastRowFirstColumn="0" w:lastRowLastColumn="0"/>
+            <w:tcW w:w="3943" w:type="dxa"/>
+            <w:tcBorders>
+              <w:top w:val="single" w:sz="4" w:space="0" w:color="auto"/>
+              <w:left w:val="single" w:sz="4" w:space="0" w:color="auto"/>
+              <w:bottom w:val="single" w:sz="4" w:space="0" w:color="auto"/>
+              <w:right w:val="single" w:sz="4" w:space="0" w:color="auto"/>
+            </w:tcBorders>
+            <w:shd w:val="clear" w:color="auto" w:fill="auto"/>
+          </w:tcPr>
+          <w:p>
+            <w:r>
+              <w:t>Prepare presentation for a team “</w:t>
+            </w:r>
+            <w:proofErr w:type="spellStart"/>
+            <w:r>
+              <w:t>Whats</w:t>
+            </w:r>
+            <w:proofErr w:type="spellEnd"/>
+            <w:r>
+              <w:t xml:space="preserve"> new in Spring 4.x”</w:t>
+            </w:r>
+          </w:p>
+        </w:tc>
+        <w:tc>
+          <w:tcPr>
+            <w:tcW w:w="4529" w:type="dxa"/>
+            <w:tcBorders>
+              <w:top w:val="single" w:sz="4" w:space="0" w:color="auto"/>
+              <w:left w:val="single" w:sz="4" w:space="0" w:color="auto"/>
+              <w:bottom w:val="single" w:sz="4" w:space="0" w:color="auto"/>
+              <w:right w:val="single" w:sz="4" w:space="0" w:color="auto"/>
+            </w:tcBorders>
+          </w:tcPr>
+          <w:p>
+            <w:pPr>
+              <w:cnfStyle w:val="000000100000" w:firstRow="0" w:lastRow="0" w:firstColumn="0" w:lastColumn="0" w:oddVBand="0" w:evenVBand="0" w:oddHBand="1" w:evenHBand="0" w:firstRowFirstColumn="0" w:firstRowLastColumn="0" w:lastRowFirstColumn="0" w:lastRowLastColumn="0"/>
+            </w:pPr>
+            <w:r>
+              <w:t xml:space="preserve">1) </w:t>
+            </w:r>
+            <w:r>
+              <w:t>Official Spring 4.2 documentation (Part I only)</w:t>
+            </w:r>
+            <w:r>
+              <w:t>.</w:t>
+            </w:r>
+          </w:p>
+          <w:p>
+            <w:pPr>
+              <w:cnfStyle w:val="000000100000" w:firstRow="0" w:lastRow="0" w:firstColumn="0" w:lastColumn="0" w:oddVBand="0" w:evenVBand="0" w:oddHBand="1" w:evenHBand="0" w:firstRowFirstColumn="0" w:firstRowLastColumn="0" w:lastRowFirstColumn="0" w:lastRowLastColumn="0"/>
+            </w:pPr>
+            <w:r>
+              <w:t xml:space="preserve">2) </w:t>
+            </w:r>
+            <w:r>
+              <w:t>Team lead: meeting schedule and organization for a team</w:t>
+            </w:r>
+          </w:p>
+          <w:p>
+            <w:pPr>
+              <w:cnfStyle w:val="000000100000" w:firstRow="0" w:lastRow="0" w:firstColumn="0" w:lastColumn="0" w:oddVBand="0" w:evenVBand="0" w:oddHBand="1" w:evenHBand="0" w:firstRowFirstColumn="0" w:firstRowLastColumn="0" w:lastRowFirstColumn="0" w:lastRowLastColumn="0"/>
+            </w:pPr>
+            <w:r>
+              <w:t>3) RM or RM’s team expert consulting</w:t>
+            </w:r>
+          </w:p>
+        </w:tc>
+        <w:tc>
+          <w:tcPr>
+            <w:tcW w:w="3402" w:type="dxa"/>
+            <w:tcBorders>
+              <w:top w:val="single" w:sz="4" w:space="0" w:color="auto"/>
+              <w:left w:val="single" w:sz="4" w:space="0" w:color="auto"/>
+              <w:bottom w:val="single" w:sz="4" w:space="0" w:color="auto"/>
+              <w:right w:val="single" w:sz="4" w:space="0" w:color="auto"/>
+            </w:tcBorders>
+          </w:tcPr>
+          <w:p>
+            <w:pPr>
+              <w:cnfStyle w:val="000000100000" w:firstRow="0" w:lastRow="0" w:firstColumn="0" w:lastColumn="0" w:oddVBand="0" w:evenVBand="0" w:oddHBand="1" w:evenHBand="0" w:firstRowFirstColumn="0" w:firstRowLastColumn="0" w:lastRowFirstColumn="0" w:lastRowLastColumn="0"/>
+            </w:pPr>
+            <w:r>
+              <w:t>10 Nov 2016</w:t>
+            </w:r>
+          </w:p>
+        </w:tc>
+      </w:tr>
+      <w:tr>
+        <w:trPr>
+          <w:trHeight w:val="340"/>
+        </w:trPr>
+        <w:tc>
+          <w:tcPr>
+            <w:cnfStyle w:val="001000000000" w:firstRow="0" w:lastRow="0" w:firstColumn="1" w:lastColumn="0" w:oddVBand="0" w:evenVBand="0" w:oddHBand="0" w:evenHBand="0" w:firstRowFirstColumn="0" w:firstRowLastColumn="0" w:lastRowFirstColumn="0" w:lastRowLastColumn="0"/>
+            <w:tcW w:w="3943" w:type="dxa"/>
+            <w:tcBorders>
+              <w:top w:val="single" w:sz="4" w:space="0" w:color="7F993A" w:themeColor="accent5"/>
+              <w:left w:val="single" w:sz="12" w:space="0" w:color="7F993A" w:themeColor="accent5"/>
+              <w:bottom w:val="single" w:sz="4" w:space="0" w:color="7F993A" w:themeColor="accent5"/>
+              <w:right w:val="single" w:sz="4" w:space="0" w:color="7F993A" w:themeColor="accent5"/>
+            </w:tcBorders>
+            <w:shd w:val="clear" w:color="auto" w:fill="7F993A" w:themeFill="accent5"/>
+          </w:tcPr>
+          <w:p>
+            <w:pPr>
+              <w:rPr>
+                <w:smallCaps/>
+                <w:sz w:val="22"/>
+              </w:rPr>
+            </w:pPr>
+            <w:r>
+              <w:rPr>
+                <w:smallCaps/>
+                <w:color w:val="FFFFFF" w:themeColor="background1"/>
+                <w:sz w:val="22"/>
+              </w:rPr>
+              <w:t>4</w:t>
+            </w:r>
+            <w:r>
+              <w:rPr>
+                <w:smallCaps/>
+                <w:color w:val="FFFFFF" w:themeColor="background1"/>
+                <w:sz w:val="22"/>
+              </w:rPr>
+              <w:t>. Competency</w:t>
+            </w:r>
+          </w:p>
+        </w:tc>
+        <w:tc>
+          <w:tcPr>
+            <w:tcW w:w="7931" w:type="dxa"/>
+            <w:gridSpan w:val="2"/>
+            <w:tcBorders>
+              <w:top w:val="single" w:sz="4" w:space="0" w:color="7F993A" w:themeColor="accent5"/>
+              <w:left w:val="single" w:sz="4" w:space="0" w:color="7F993A" w:themeColor="accent5"/>
+              <w:bottom w:val="single" w:sz="4" w:space="0" w:color="7F993A" w:themeColor="accent5"/>
+              <w:right w:val="single" w:sz="12" w:space="0" w:color="7F993A" w:themeColor="accent5"/>
+            </w:tcBorders>
+          </w:tcPr>
+          <w:p>
+            <w:pPr>
+              <w:cnfStyle w:val="000000000000" w:firstRow="0" w:lastRow="0" w:firstColumn="0" w:lastColumn="0" w:oddVBand="0" w:evenVBand="0" w:oddHBand="0" w:evenHBand="0" w:firstRowFirstColumn="0" w:firstRowLastColumn="0" w:lastRowFirstColumn="0" w:lastRowLastColumn="0"/>
+            </w:pPr>
+            <w:r>
+              <w:t>Software Architecture</w:t>
+            </w:r>
+          </w:p>
+        </w:tc>
+      </w:tr>
+      <w:tr>
+        <w:trPr>
+          <w:cnfStyle w:val="000000100000" w:firstRow="0" w:lastRow="0" w:firstColumn="0" w:lastColumn="0" w:oddVBand="0" w:evenVBand="0" w:oddHBand="1" w:evenHBand="0" w:firstRowFirstColumn="0" w:firstRowLastColumn="0" w:lastRowFirstColumn="0" w:lastRowLastColumn="0"/>
+          <w:trHeight w:val="340"/>
+        </w:trPr>
+        <w:tc>
+          <w:tcPr>
+            <w:cnfStyle w:val="001000000000" w:firstRow="0" w:lastRow="0" w:firstColumn="1" w:lastColumn="0" w:oddVBand="0" w:evenVBand="0" w:oddHBand="0" w:evenHBand="0" w:firstRowFirstColumn="0" w:firstRowLastColumn="0" w:lastRowFirstColumn="0" w:lastRowLastColumn="0"/>
+            <w:tcW w:w="3943" w:type="dxa"/>
+            <w:tcBorders>
+              <w:left w:val="single" w:sz="12" w:space="0" w:color="7F993A" w:themeColor="accent5"/>
+              <w:bottom w:val="single" w:sz="12" w:space="0" w:color="7F993A" w:themeColor="accent5"/>
+              <w:right w:val="single" w:sz="4" w:space="0" w:color="7F993A" w:themeColor="accent5"/>
+            </w:tcBorders>
+            <w:shd w:val="clear" w:color="auto" w:fill="7F993A" w:themeFill="accent5"/>
+          </w:tcPr>
+          <w:p>
+            <w:pPr>
+              <w:rPr>
+                <w:smallCaps/>
+                <w:color w:val="FFFFFF" w:themeColor="background1"/>
+                <w:sz w:val="22"/>
+              </w:rPr>
+            </w:pPr>
+            <w:r>
+              <w:rPr>
+                <w:smallCaps/>
+                <w:color w:val="FFFFFF" w:themeColor="background1"/>
+                <w:sz w:val="22"/>
+              </w:rPr>
+              <w:t>D</w:t>
+            </w:r>
+            <w:r>
+              <w:rPr>
+                <w:smallCaps/>
+                <w:color w:val="FFFFFF" w:themeColor="background1"/>
+                <w:sz w:val="22"/>
+              </w:rPr>
+              <w:t xml:space="preserve">evelopment </w:t>
+            </w:r>
+            <w:r>
+              <w:rPr>
+                <w:smallCaps/>
+                <w:color w:val="FFFFFF" w:themeColor="background1"/>
+                <w:sz w:val="22"/>
+              </w:rPr>
+              <w:t>O</w:t>
+            </w:r>
+            <w:r>
+              <w:rPr>
+                <w:smallCaps/>
+                <w:color w:val="FFFFFF" w:themeColor="background1"/>
+                <w:sz w:val="22"/>
+              </w:rPr>
+              <w:t>bjective</w:t>
+            </w:r>
+            <w:r>
+              <w:rPr>
+                <w:smallCaps/>
+                <w:color w:val="FFFFFF" w:themeColor="background1"/>
+                <w:sz w:val="22"/>
+              </w:rPr>
+              <w:t xml:space="preserve"> / Expected </w:t>
+            </w:r>
+            <w:r>
+              <w:rPr>
+                <w:smallCaps/>
+                <w:color w:val="FFFFFF" w:themeColor="background1"/>
+                <w:sz w:val="22"/>
+              </w:rPr>
+              <w:t>R</w:t>
+            </w:r>
+            <w:r>
+              <w:rPr>
+                <w:smallCaps/>
+                <w:color w:val="FFFFFF" w:themeColor="background1"/>
+                <w:sz w:val="22"/>
+              </w:rPr>
+              <w:t>esult</w:t>
+            </w:r>
+          </w:p>
+        </w:tc>
+        <w:tc>
+          <w:tcPr>
+            <w:tcW w:w="7931" w:type="dxa"/>
+            <w:gridSpan w:val="2"/>
+            <w:tcBorders>
+              <w:left w:val="single" w:sz="4" w:space="0" w:color="7F993A" w:themeColor="accent5"/>
+              <w:bottom w:val="single" w:sz="12" w:space="0" w:color="7F993A" w:themeColor="accent5"/>
+              <w:right w:val="single" w:sz="12" w:space="0" w:color="7F993A" w:themeColor="accent5"/>
+            </w:tcBorders>
+          </w:tcPr>
+          <w:p>
+            <w:pPr>
+              <w:cnfStyle w:val="000000100000" w:firstRow="0" w:lastRow="0" w:firstColumn="0" w:lastColumn="0" w:oddVBand="0" w:evenVBand="0" w:oddHBand="1" w:evenHBand="0" w:firstRowFirstColumn="0" w:firstRowLastColumn="0" w:lastRowFirstColumn="0" w:lastRowLastColumn="0"/>
+              <w:rPr>
+                <w:b/>
+                <w:bCs/>
+                <w:smallCaps/>
+                <w:color w:val="FFFFFF" w:themeColor="background1"/>
+                <w:sz w:val="22"/>
+              </w:rPr>
+            </w:pPr>
+            <w:r>
+              <w:t xml:space="preserve">Has intermediate </w:t>
+            </w:r>
+            <w:r>
+              <w:t>understanding of main software architecture principles. Identifies common patterns (</w:t>
+            </w:r>
+            <w:proofErr w:type="spellStart"/>
+            <w:r>
+              <w:t>GoF</w:t>
+            </w:r>
+            <w:proofErr w:type="spellEnd"/>
+            <w:r>
+              <w:t>, Enterprise and Enterprise Integration patterns) used on project. Designs functionality according to architecture streamlined on project</w:t>
+            </w:r>
+          </w:p>
+        </w:tc>
+      </w:tr>
+      <w:tr>
+        <w:trPr>
+          <w:trHeight w:val="340"/>
+        </w:trPr>
+        <w:tc>
+          <w:tcPr>
+            <w:cnfStyle w:val="001000000000" w:firstRow="0" w:lastRow="0" w:firstColumn="1" w:lastColumn="0" w:oddVBand="0" w:evenVBand="0" w:oddHBand="0" w:evenHBand="0" w:firstRowFirstColumn="0" w:firstRowLastColumn="0" w:lastRowFirstColumn="0" w:lastRowLastColumn="0"/>
+            <w:tcW w:w="3943" w:type="dxa"/>
+            <w:tcBorders>
+              <w:left w:val="single" w:sz="12" w:space="0" w:color="7F993A" w:themeColor="accent5"/>
+              <w:bottom w:val="single" w:sz="4" w:space="0" w:color="auto"/>
+              <w:right w:val="single" w:sz="4" w:space="0" w:color="7F993A" w:themeColor="accent5"/>
+            </w:tcBorders>
+            <w:shd w:val="clear" w:color="auto" w:fill="7F993A" w:themeFill="accent5"/>
+          </w:tcPr>
+          <w:p>
+            <w:pPr>
+              <w:rPr>
+                <w:smallCaps/>
+                <w:color w:val="FFFFFF" w:themeColor="background1"/>
+                <w:sz w:val="22"/>
+              </w:rPr>
+            </w:pPr>
+            <w:r>
+              <w:rPr>
+                <w:smallCaps/>
+                <w:color w:val="FFFFFF" w:themeColor="background1"/>
+                <w:sz w:val="22"/>
+              </w:rPr>
+              <w:t>activities</w:t>
+            </w:r>
+          </w:p>
+          <w:p>
+            <w:pPr>
+              <w:rPr>
+                <w:smallCaps/>
+                <w:color w:val="FFFFFF" w:themeColor="background1"/>
+                <w:sz w:val="22"/>
+              </w:rPr>
+            </w:pPr>
+            <w:r>
+              <w:rPr>
+                <w:smallCaps/>
+                <w:color w:val="FFFFFF" w:themeColor="background1"/>
+                <w:sz w:val="22"/>
+              </w:rPr>
+              <w:t>(actions for the development of the workplace, special projects, training courses, workshops, seminars, self-study)</w:t>
+            </w:r>
+          </w:p>
+        </w:tc>
+        <w:tc>
+          <w:tcPr>
+            <w:tcW w:w="4529" w:type="dxa"/>
+            <w:tcBorders>
+              <w:left w:val="single" w:sz="4" w:space="0" w:color="7F993A" w:themeColor="accent5"/>
+              <w:bottom w:val="single" w:sz="4" w:space="0" w:color="auto"/>
+              <w:right w:val="single" w:sz="4" w:space="0" w:color="7F993A" w:themeColor="accent5"/>
+            </w:tcBorders>
+            <w:shd w:val="clear" w:color="auto" w:fill="7F993A" w:themeFill="accent5"/>
+          </w:tcPr>
+          <w:p>
+            <w:pPr>
+              <w:cnfStyle w:val="000000000000" w:firstRow="0" w:lastRow="0" w:firstColumn="0" w:lastColumn="0" w:oddVBand="0" w:evenVBand="0" w:oddHBand="0" w:evenHBand="0" w:firstRowFirstColumn="0" w:firstRowLastColumn="0" w:lastRowFirstColumn="0" w:lastRowLastColumn="0"/>
+              <w:rPr>
+                <w:smallCaps/>
+                <w:color w:val="FFFFFF" w:themeColor="background1"/>
+                <w:sz w:val="22"/>
+              </w:rPr>
+            </w:pPr>
+            <w:r>
+              <w:rPr>
+                <w:b/>
+                <w:smallCaps/>
+                <w:color w:val="FFFFFF" w:themeColor="background1"/>
+                <w:sz w:val="22"/>
+              </w:rPr>
+              <w:t>resources</w:t>
+            </w:r>
+          </w:p>
+          <w:p>
+            <w:pPr>
+              <w:cnfStyle w:val="000000000000" w:firstRow="0" w:lastRow="0" w:firstColumn="0" w:lastColumn="0" w:oddVBand="0" w:evenVBand="0" w:oddHBand="0" w:evenHBand="0" w:firstRowFirstColumn="0" w:firstRowLastColumn="0" w:lastRowFirstColumn="0" w:lastRowLastColumn="0"/>
+              <w:rPr>
+                <w:smallCaps/>
+                <w:color w:val="FFFFFF" w:themeColor="background1"/>
+                <w:sz w:val="22"/>
+              </w:rPr>
+            </w:pPr>
+            <w:r>
+              <w:rPr>
+                <w:smallCaps/>
+                <w:color w:val="FFFFFF" w:themeColor="background1"/>
+                <w:sz w:val="22"/>
+              </w:rPr>
+              <w:t>(help from a mentor, learning from others' experiences, feedback, other)</w:t>
+            </w:r>
+          </w:p>
+        </w:tc>
+        <w:tc>
+          <w:tcPr>
+            <w:tcW w:w="3402" w:type="dxa"/>
+            <w:tcBorders>
+              <w:left w:val="single" w:sz="4" w:space="0" w:color="7F993A" w:themeColor="accent5"/>
+              <w:bottom w:val="single" w:sz="4" w:space="0" w:color="auto"/>
+              <w:right w:val="single" w:sz="12" w:space="0" w:color="7F993A" w:themeColor="accent5"/>
+            </w:tcBorders>
+            <w:shd w:val="clear" w:color="auto" w:fill="7F993A" w:themeFill="accent5"/>
+          </w:tcPr>
+          <w:p>
+            <w:pPr>
+              <w:cnfStyle w:val="000000000000" w:firstRow="0" w:lastRow="0" w:firstColumn="0" w:lastColumn="0" w:oddVBand="0" w:evenVBand="0" w:oddHBand="0" w:evenHBand="0" w:firstRowFirstColumn="0" w:firstRowLastColumn="0" w:lastRowFirstColumn="0" w:lastRowLastColumn="0"/>
+              <w:rPr>
+                <w:b/>
+                <w:smallCaps/>
+                <w:color w:val="FFFFFF" w:themeColor="background1"/>
+                <w:sz w:val="22"/>
+              </w:rPr>
+            </w:pPr>
+            <w:r>
+              <w:rPr>
+                <w:b/>
+                <w:smallCaps/>
+                <w:color w:val="FFFFFF" w:themeColor="background1"/>
+                <w:sz w:val="22"/>
+              </w:rPr>
+              <w:t>deadlines</w:t>
+            </w:r>
+          </w:p>
+          <w:p>
+            <w:pPr>
+              <w:cnfStyle w:val="000000000000" w:firstRow="0" w:lastRow="0" w:firstColumn="0" w:lastColumn="0" w:oddVBand="0" w:evenVBand="0" w:oddHBand="0" w:evenHBand="0" w:firstRowFirstColumn="0" w:firstRowLastColumn="0" w:lastRowFirstColumn="0" w:lastRowLastColumn="0"/>
+              <w:rPr>
+                <w:smallCaps/>
+                <w:color w:val="FFFFFF" w:themeColor="background1"/>
+                <w:sz w:val="22"/>
+              </w:rPr>
+            </w:pPr>
+            <w:r>
+              <w:rPr>
+                <w:color w:val="FFFFFF" w:themeColor="background1"/>
+              </w:rPr>
+              <w:t xml:space="preserve">(When do you plan </w:t>
+            </w:r>
+            <w:r>
+              <w:rPr>
+                <w:color w:val="FFFFFF" w:themeColor="background1"/>
+              </w:rPr>
+              <w:t>to complete the action?)</w:t>
+            </w:r>
+          </w:p>
+        </w:tc>
+      </w:tr>
+      <w:tr>
+        <w:trPr>
+          <w:cnfStyle w:val="000000100000" w:firstRow="0" w:lastRow="0" w:firstColumn="0" w:lastColumn="0" w:oddVBand="0" w:evenVBand="0" w:oddHBand="1" w:evenHBand="0" w:firstRowFirstColumn="0" w:firstRowLastColumn="0" w:lastRowFirstColumn="0" w:lastRowLastColumn="0"/>
+          <w:trHeight w:val="340"/>
+        </w:trPr>
+        <w:tc>
+          <w:tcPr>
+            <w:cnfStyle w:val="001000000000" w:firstRow="0" w:lastRow="0" w:firstColumn="1" w:lastColumn="0" w:oddVBand="0" w:evenVBand="0" w:oddHBand="0" w:evenHBand="0" w:firstRowFirstColumn="0" w:firstRowLastColumn="0" w:lastRowFirstColumn="0" w:lastRowLastColumn="0"/>
+            <w:tcW w:w="3943" w:type="dxa"/>
+            <w:tcBorders>
+              <w:top w:val="single" w:sz="4" w:space="0" w:color="auto"/>
+              <w:left w:val="single" w:sz="4" w:space="0" w:color="auto"/>
+              <w:bottom w:val="single" w:sz="4" w:space="0" w:color="auto"/>
+              <w:right w:val="single" w:sz="4" w:space="0" w:color="auto"/>
+            </w:tcBorders>
+            <w:shd w:val="clear" w:color="auto" w:fill="auto"/>
+          </w:tcPr>
+          <w:p>
+            <w:pPr>
+              <w:rPr>
+                <w:smallCaps/>
+                <w:color w:val="FFFFFF" w:themeColor="background1"/>
+                <w:sz w:val="22"/>
+              </w:rPr>
+            </w:pPr>
+            <w:r>
+              <w:t>Self-education</w:t>
+            </w:r>
+            <w:r>
+              <w:t xml:space="preserve"> on topic: reading </w:t>
+            </w:r>
+            <w:r>
+              <w:t>books</w:t>
+            </w:r>
+          </w:p>
+        </w:tc>
+        <w:tc>
+          <w:tcPr>
+            <w:tcW w:w="4529" w:type="dxa"/>
+            <w:tcBorders>
+              <w:top w:val="single" w:sz="4" w:space="0" w:color="auto"/>
+              <w:left w:val="single" w:sz="4" w:space="0" w:color="auto"/>
+              <w:bottom w:val="single" w:sz="4" w:space="0" w:color="auto"/>
+              <w:right w:val="single" w:sz="4" w:space="0" w:color="auto"/>
+            </w:tcBorders>
+          </w:tcPr>
+          <w:p>
+            <w:pPr>
+              <w:cnfStyle w:val="000000100000" w:firstRow="0" w:lastRow="0" w:firstColumn="0" w:lastColumn="0" w:oddVBand="0" w:evenVBand="0" w:oddHBand="1" w:evenHBand="0" w:firstRowFirstColumn="0" w:firstRowLastColumn="0" w:lastRowFirstColumn="0" w:lastRowLastColumn="0"/>
+            </w:pPr>
+            <w:proofErr w:type="spellStart"/>
+            <w:r>
+              <w:t>Fawler</w:t>
+            </w:r>
+            <w:proofErr w:type="spellEnd"/>
+            <w:r>
+              <w:t xml:space="preserve"> – Patterns of Enterprise Applications</w:t>
+            </w:r>
+          </w:p>
+        </w:tc>
+        <w:tc>
+          <w:tcPr>
+            <w:tcW w:w="3402" w:type="dxa"/>
+            <w:tcBorders>
+              <w:top w:val="single" w:sz="4" w:space="0" w:color="auto"/>
+              <w:left w:val="single" w:sz="4" w:space="0" w:color="auto"/>
+              <w:bottom w:val="single" w:sz="4" w:space="0" w:color="auto"/>
+              <w:right w:val="single" w:sz="4" w:space="0" w:color="auto"/>
+            </w:tcBorders>
+          </w:tcPr>
+          <w:p>
+            <w:pPr>
+              <w:cnfStyle w:val="000000100000" w:firstRow="0" w:lastRow="0" w:firstColumn="0" w:lastColumn="0" w:oddVBand="0" w:evenVBand="0" w:oddHBand="1" w:evenHBand="0" w:firstRowFirstColumn="0" w:firstRowLastColumn="0" w:lastRowFirstColumn="0" w:lastRowLastColumn="0"/>
+            </w:pPr>
+            <w:r>
+              <w:t xml:space="preserve">1 </w:t>
+            </w:r>
+            <w:r>
+              <w:t>Dec</w:t>
+            </w:r>
+            <w:r>
+              <w:t xml:space="preserve"> 2016</w:t>
+            </w:r>
+          </w:p>
+        </w:tc>
+      </w:tr>
+      <w:tr>
+        <w:trPr>
+          <w:trHeight w:val="340"/>
+        </w:trPr>
+        <w:tc>
+          <w:tcPr>
+            <w:cnfStyle w:val="001000000000" w:firstRow="0" w:lastRow="0" w:firstColumn="1" w:lastColumn="0" w:oddVBand="0" w:evenVBand="0" w:oddHBand="0" w:evenHBand="0" w:firstRowFirstColumn="0" w:firstRowLastColumn="0" w:lastRowFirstColumn="0" w:lastRowLastColumn="0"/>
+            <w:tcW w:w="3943" w:type="dxa"/>
+            <w:tcBorders>
+              <w:top w:val="single" w:sz="4" w:space="0" w:color="auto"/>
+              <w:left w:val="single" w:sz="4" w:space="0" w:color="auto"/>
+              <w:bottom w:val="single" w:sz="4" w:space="0" w:color="auto"/>
+              <w:right w:val="single" w:sz="4" w:space="0" w:color="auto"/>
+            </w:tcBorders>
+            <w:shd w:val="clear" w:color="auto" w:fill="auto"/>
+          </w:tcPr>
+          <w:p>
+            <w:r>
+              <w:t>Identify Enterprise patterns on project</w:t>
+            </w:r>
+          </w:p>
+          <w:p>
+            <w:pPr>
+              <w:pStyle w:val="a5"/>
+              <w:numPr>
+                <w:ilvl w:val="0"/>
+                <w:numId w:val="7"/>
+              </w:numPr>
+            </w:pPr>
+            <w:r>
+              <w:t>identify major patterns used on project (not less than 5 patterns)</w:t>
+            </w:r>
+          </w:p>
+        </w:tc>
+        <w:tc>
+          <w:tcPr>
+            <w:tcW w:w="4529" w:type="dxa"/>
+            <w:tcBorders>
+              <w:top w:val="single" w:sz="4" w:space="0" w:color="auto"/>
+              <w:left w:val="single" w:sz="4" w:space="0" w:color="auto"/>
+              <w:bottom w:val="single" w:sz="4" w:space="0" w:color="auto"/>
+              <w:right w:val="single" w:sz="4" w:space="0" w:color="auto"/>
+            </w:tcBorders>
+          </w:tcPr>
+          <w:p>
+            <w:pPr>
+              <w:cnfStyle w:val="000000000000" w:firstRow="0" w:lastRow="0" w:firstColumn="0" w:lastColumn="0" w:oddVBand="0" w:evenVBand="0" w:oddHBand="0" w:evenHBand="0" w:firstRowFirstColumn="0" w:firstRowLastColumn="0" w:lastRowFirstColumn="0" w:lastRowLastColumn="0"/>
+            </w:pPr>
+            <w:r>
+              <w:t>Key Developer/Team consulting and results review</w:t>
+            </w:r>
+          </w:p>
+        </w:tc>
+        <w:tc>
+          <w:tcPr>
+            <w:tcW w:w="3402" w:type="dxa"/>
+            <w:tcBorders>
+              <w:top w:val="single" w:sz="4" w:space="0" w:color="auto"/>
+              <w:left w:val="single" w:sz="4" w:space="0" w:color="auto"/>
+              <w:bottom w:val="single" w:sz="4" w:space="0" w:color="auto"/>
+              <w:right w:val="single" w:sz="4" w:space="0" w:color="auto"/>
+            </w:tcBorders>
+          </w:tcPr>
+          <w:p>
+            <w:pPr>
+              <w:cnfStyle w:val="000000000000" w:firstRow="0" w:lastRow="0" w:firstColumn="0" w:lastColumn="0" w:oddVBand="0" w:evenVBand="0" w:oddHBand="0" w:evenHBand="0" w:firstRowFirstColumn="0" w:firstRowLastColumn="0" w:lastRowFirstColumn="0" w:lastRowLastColumn="0"/>
+            </w:pPr>
+            <w:r>
+              <w:t>12 Dec 2016</w:t>
+            </w:r>
+          </w:p>
+        </w:tc>
+      </w:tr>
+      <w:tr>
+        <w:trPr>
+          <w:cnfStyle w:val="000000100000" w:firstRow="0" w:lastRow="0" w:firstColumn="0" w:lastColumn="0" w:oddVBand="0" w:evenVBand="0" w:oddHBand="1" w:evenHBand="0" w:firstRowFirstColumn="0" w:firstRowLastColumn="0" w:lastRowFirstColumn="0" w:lastRowLastColumn="0"/>
+          <w:trHeight w:val="340"/>
+        </w:trPr>
+        <w:tc>
+          <w:tcPr>
+            <w:cnfStyle w:val="001000000000" w:firstRow="0" w:lastRow="0" w:firstColumn="1" w:lastColumn="0" w:oddVBand="0" w:evenVBand="0" w:oddHBand="0" w:evenHBand="0" w:firstRowFirstColumn="0" w:firstRowLastColumn="0" w:lastRowFirstColumn="0" w:lastRowLastColumn="0"/>
+            <w:tcW w:w="3943" w:type="dxa"/>
+            <w:tcBorders>
+              <w:top w:val="single" w:sz="4" w:space="0" w:color="auto"/>
+              <w:left w:val="single" w:sz="4" w:space="0" w:color="auto"/>
+              <w:bottom w:val="single" w:sz="4" w:space="0" w:color="auto"/>
+              <w:right w:val="single" w:sz="4" w:space="0" w:color="auto"/>
+            </w:tcBorders>
+            <w:shd w:val="clear" w:color="auto" w:fill="auto"/>
+          </w:tcPr>
+          <w:p>
+            <w:r>
+              <w:t xml:space="preserve">Enhance project documentation: Build diagrams explaining application of particular pattern </w:t>
+            </w:r>
+          </w:p>
+          <w:p>
+            <w:pPr>
+              <w:pStyle w:val="a5"/>
+              <w:numPr>
+                <w:ilvl w:val="0"/>
+                <w:numId w:val="7"/>
+              </w:numPr>
+            </w:pPr>
+            <w:r>
+              <w:t>3 diagrams on 3 different areas</w:t>
+            </w:r>
+          </w:p>
+        </w:tc>
+        <w:tc>
+          <w:tcPr>
+            <w:tcW w:w="4529" w:type="dxa"/>
+            <w:tcBorders>
+              <w:top w:val="single" w:sz="4" w:space="0" w:color="auto"/>
+              <w:left w:val="single" w:sz="4" w:space="0" w:color="auto"/>
+              <w:bottom w:val="single" w:sz="4" w:space="0" w:color="auto"/>
+              <w:right w:val="single" w:sz="4" w:space="0" w:color="auto"/>
+            </w:tcBorders>
+          </w:tcPr>
+          <w:p>
+            <w:pPr>
+              <w:cnfStyle w:val="000000100000" w:firstRow="0" w:lastRow="0" w:firstColumn="0" w:lastColumn="0" w:oddVBand="0" w:evenVBand="0" w:oddHBand="1" w:evenHBand="0" w:firstRowFirstColumn="0" w:firstRowLastColumn="0" w:lastRowFirstColumn="0" w:lastRowLastColumn="0"/>
+            </w:pPr>
+            <w:r>
+              <w:t>Team Lead: access to documentation tool.</w:t>
+            </w:r>
+          </w:p>
+          <w:p>
+            <w:pPr>
+              <w:cnfStyle w:val="000000100000" w:firstRow="0" w:lastRow="0" w:firstColumn="0" w:lastColumn="0" w:oddVBand="0" w:evenVBand="0" w:oddHBand="1" w:evenHBand="0" w:firstRowFirstColumn="0" w:firstRowLastColumn="0" w:lastRowFirstColumn="0" w:lastRowLastColumn="0"/>
+            </w:pPr>
+            <w:r>
+              <w:t>Team Lead/Key Developer: documentation review and coordinating documentation work</w:t>
+            </w:r>
+          </w:p>
+        </w:tc>
+        <w:tc>
+          <w:tcPr>
+            <w:tcW w:w="3402" w:type="dxa"/>
+            <w:tcBorders>
+              <w:top w:val="single" w:sz="4" w:space="0" w:color="auto"/>
+              <w:left w:val="single" w:sz="4" w:space="0" w:color="auto"/>
+              <w:bottom w:val="single" w:sz="4" w:space="0" w:color="auto"/>
+              <w:right w:val="single" w:sz="4" w:space="0" w:color="auto"/>
+            </w:tcBorders>
+          </w:tcPr>
+          <w:p>
+            <w:pPr>
+              <w:cnfStyle w:val="000000100000" w:firstRow="0" w:lastRow="0" w:firstColumn="0" w:lastColumn="0" w:oddVBand="0" w:evenVBand="0" w:oddHBand="1" w:evenHBand="0" w:firstRowFirstColumn="0" w:firstRowLastColumn="0" w:lastRowFirstColumn="0" w:lastRowLastColumn="0"/>
+            </w:pPr>
+            <w:r>
+              <w:t>1 Jan 2017</w:t>
+            </w:r>
+          </w:p>
+        </w:tc>
+      </w:tr>
+      <w:tr>
+        <w:trPr>
+          <w:trHeight w:val="340"/>
+        </w:trPr>
+        <w:tc>
+          <w:tcPr>
+            <w:cnfStyle w:val="001000000000" w:firstRow="0" w:lastRow="0" w:firstColumn="1" w:lastColumn="0" w:oddVBand="0" w:evenVBand="0" w:oddHBand="0" w:evenHBand="0" w:firstRowFirstColumn="0" w:firstRowLastColumn="0" w:lastRowFirstColumn="0" w:lastRowLastColumn="0"/>
+            <w:tcW w:w="3943" w:type="dxa"/>
+            <w:tcBorders>
+              <w:top w:val="single" w:sz="4" w:space="0" w:color="auto"/>
+              <w:left w:val="single" w:sz="4" w:space="0" w:color="auto"/>
+              <w:bottom w:val="single" w:sz="4" w:space="0" w:color="auto"/>
+              <w:right w:val="single" w:sz="4" w:space="0" w:color="auto"/>
+            </w:tcBorders>
+            <w:shd w:val="clear" w:color="auto" w:fill="auto"/>
+          </w:tcPr>
+          <w:p/>
+        </w:tc>
+        <w:tc>
+          <w:tcPr>
+            <w:tcW w:w="4529" w:type="dxa"/>
+            <w:tcBorders>
+              <w:top w:val="single" w:sz="4" w:space="0" w:color="auto"/>
+              <w:left w:val="single" w:sz="4" w:space="0" w:color="auto"/>
+              <w:bottom w:val="single" w:sz="4" w:space="0" w:color="auto"/>
+              <w:right w:val="single" w:sz="4" w:space="0" w:color="auto"/>
+            </w:tcBorders>
+          </w:tcPr>
+          <w:p>
+            <w:pPr>
+              <w:cnfStyle w:val="000000000000" w:firstRow="0" w:lastRow="0" w:firstColumn="0" w:lastColumn="0" w:oddVBand="0" w:evenVBand="0" w:oddHBand="0" w:evenHBand="0" w:firstRowFirstColumn="0" w:firstRowLastColumn="0" w:lastRowFirstColumn="0" w:lastRowLastColumn="0"/>
+            </w:pPr>
+            <w:bookmarkStart w:id="0" w:name="_GoBack"/>
+            <w:bookmarkEnd w:id="0"/>
+          </w:p>
+        </w:tc>
+        <w:tc>
+          <w:tcPr>
+            <w:tcW w:w="3402" w:type="dxa"/>
+            <w:tcBorders>
+              <w:top w:val="single" w:sz="4" w:space="0" w:color="auto"/>
+              <w:left w:val="single" w:sz="4" w:space="0" w:color="auto"/>
+              <w:bottom w:val="single" w:sz="4" w:space="0" w:color="auto"/>
+              <w:right w:val="single" w:sz="4" w:space="0" w:color="auto"/>
+            </w:tcBorders>
+          </w:tcPr>
+          <w:p>
+            <w:pPr>
+              <w:cnfStyle w:val="000000000000" w:firstRow="0" w:lastRow="0" w:firstColumn="0" w:lastColumn="0" w:oddVBand="0" w:evenVBand="0" w:oddHBand="0" w:evenHBand="0" w:firstRowFirstColumn="0" w:firstRowLastColumn="0" w:lastRowFirstColumn="0" w:lastRowLastColumn="0"/>
+            </w:pPr>
+          </w:p>
+        </w:tc>
+      </w:tr>
+      <w:tr>
+        <w:trPr>
+          <w:cnfStyle w:val="000000100000" w:firstRow="0" w:lastRow="0" w:firstColumn="0" w:lastColumn="0" w:oddVBand="0" w:evenVBand="0" w:oddHBand="1" w:evenHBand="0" w:firstRowFirstColumn="0" w:firstRowLastColumn="0" w:lastRowFirstColumn="0" w:lastRowLastColumn="0"/>
+          <w:trHeight w:val="340"/>
+        </w:trPr>
+        <w:tc>
+          <w:tcPr>
+            <w:cnfStyle w:val="001000000000" w:firstRow="0" w:lastRow="0" w:firstColumn="1" w:lastColumn="0" w:oddVBand="0" w:evenVBand="0" w:oddHBand="0" w:evenHBand="0" w:firstRowFirstColumn="0" w:firstRowLastColumn="0" w:lastRowFirstColumn="0" w:lastRowLastColumn="0"/>
+            <w:tcW w:w="3943" w:type="dxa"/>
+            <w:tcBorders>
+              <w:top w:val="single" w:sz="4" w:space="0" w:color="auto"/>
+              <w:left w:val="single" w:sz="4" w:space="0" w:color="auto"/>
+              <w:bottom w:val="single" w:sz="4" w:space="0" w:color="auto"/>
+              <w:right w:val="single" w:sz="4" w:space="0" w:color="auto"/>
+            </w:tcBorders>
+            <w:shd w:val="clear" w:color="auto" w:fill="auto"/>
+          </w:tcPr>
+          <w:p/>
+        </w:tc>
+        <w:tc>
+          <w:tcPr>
+            <w:tcW w:w="4529" w:type="dxa"/>
+            <w:tcBorders>
+              <w:top w:val="single" w:sz="4" w:space="0" w:color="auto"/>
+              <w:left w:val="single" w:sz="4" w:space="0" w:color="auto"/>
+              <w:bottom w:val="single" w:sz="4" w:space="0" w:color="auto"/>
+              <w:right w:val="single" w:sz="4" w:space="0" w:color="auto"/>
+            </w:tcBorders>
+          </w:tcPr>
+          <w:p>
+            <w:pPr>
+              <w:cnfStyle w:val="000000100000" w:firstRow="0" w:lastRow="0" w:firstColumn="0" w:lastColumn="0" w:oddVBand="0" w:evenVBand="0" w:oddHBand="1" w:evenHBand="0" w:firstRowFirstColumn="0" w:firstRowLastColumn="0" w:lastRowFirstColumn="0" w:lastRowLastColumn="0"/>
+            </w:pPr>
+          </w:p>
+        </w:tc>
+        <w:tc>
+          <w:tcPr>
+            <w:tcW w:w="3402" w:type="dxa"/>
+            <w:tcBorders>
+              <w:top w:val="single" w:sz="4" w:space="0" w:color="auto"/>
+              <w:left w:val="single" w:sz="4" w:space="0" w:color="auto"/>
+              <w:bottom w:val="single" w:sz="4" w:space="0" w:color="auto"/>
+              <w:right w:val="single" w:sz="4" w:space="0" w:color="auto"/>
+            </w:tcBorders>
+          </w:tcPr>
+          <w:p>
+            <w:pPr>
+              <w:cnfStyle w:val="000000100000" w:firstRow="0" w:lastRow="0" w:firstColumn="0" w:lastColumn="0" w:oddVBand="0" w:evenVBand="0" w:oddHBand="1" w:evenHBand="0" w:firstRowFirstColumn="0" w:firstRowLastColumn="0" w:lastRowFirstColumn="0" w:lastRowLastColumn="0"/>
+            </w:pPr>
+          </w:p>
+        </w:tc>
+      </w:tr>
+      <w:tr>
+        <w:trPr>
+          <w:trHeight w:val="340"/>
+        </w:trPr>
+        <w:tc>
+          <w:tcPr>
+            <w:cnfStyle w:val="001000000000" w:firstRow="0" w:lastRow="0" w:firstColumn="1" w:lastColumn="0" w:oddVBand="0" w:evenVBand="0" w:oddHBand="0" w:evenHBand="0" w:firstRowFirstColumn="0" w:firstRowLastColumn="0" w:lastRowFirstColumn="0" w:lastRowLastColumn="0"/>
+            <w:tcW w:w="3943" w:type="dxa"/>
+            <w:tcBorders>
+              <w:top w:val="single" w:sz="4" w:space="0" w:color="auto"/>
+              <w:left w:val="single" w:sz="4" w:space="0" w:color="auto"/>
+              <w:bottom w:val="single" w:sz="4" w:space="0" w:color="auto"/>
+              <w:right w:val="single" w:sz="4" w:space="0" w:color="auto"/>
+            </w:tcBorders>
+            <w:shd w:val="clear" w:color="auto" w:fill="auto"/>
+          </w:tcPr>
+          <w:p/>
+        </w:tc>
+        <w:tc>
+          <w:tcPr>
+            <w:tcW w:w="4529" w:type="dxa"/>
+            <w:tcBorders>
+              <w:top w:val="single" w:sz="4" w:space="0" w:color="auto"/>
+              <w:left w:val="single" w:sz="4" w:space="0" w:color="auto"/>
+              <w:bottom w:val="single" w:sz="4" w:space="0" w:color="auto"/>
+              <w:right w:val="single" w:sz="4" w:space="0" w:color="auto"/>
+            </w:tcBorders>
+          </w:tcPr>
+          <w:p>
+            <w:pPr>
+              <w:cnfStyle w:val="000000000000" w:firstRow="0" w:lastRow="0" w:firstColumn="0" w:lastColumn="0" w:oddVBand="0" w:evenVBand="0" w:oddHBand="0" w:evenHBand="0" w:firstRowFirstColumn="0" w:firstRowLastColumn="0" w:lastRowFirstColumn="0" w:lastRowLastColumn="0"/>
+            </w:pPr>
+          </w:p>
+        </w:tc>
+        <w:tc>
+          <w:tcPr>
+            <w:tcW w:w="3402" w:type="dxa"/>
+            <w:tcBorders>
+              <w:top w:val="single" w:sz="4" w:space="0" w:color="auto"/>
+              <w:left w:val="single" w:sz="4" w:space="0" w:color="auto"/>
+              <w:bottom w:val="single" w:sz="4" w:space="0" w:color="auto"/>
+              <w:right w:val="single" w:sz="4" w:space="0" w:color="auto"/>
+            </w:tcBorders>
+          </w:tcPr>
+          <w:p>
+            <w:pPr>
+              <w:cnfStyle w:val="000000000000" w:firstRow="0" w:lastRow="0" w:firstColumn="0" w:lastColumn="0" w:oddVBand="0" w:evenVBand="0" w:oddHBand="0" w:evenHBand="0" w:firstRowFirstColumn="0" w:firstRowLastColumn="0" w:lastRowFirstColumn="0" w:lastRowLastColumn="0"/>
+            </w:pPr>
           </w:p>
         </w:tc>
       </w:tr>
@@ -3134,6 +4474,7 @@
         <w:rPr>
           <w:sz w:val="22"/>
         </w:rPr>
+        <w:lastRenderedPageBreak/>
         <w:t xml:space="preserve">3. </w:t>
       </w:r>
       <w:r>
@@ -3349,7 +4690,7 @@
                                   <w:noProof/>
                                   <w:color w:val="222223" w:themeColor="text1" w:themeShade="80"/>
                                 </w:rPr>
-                                <w:t>2</w:t>
+                                <w:t>5</w:t>
                               </w:r>
                               <w:r>
                                 <w:rPr>
@@ -3411,7 +4752,7 @@
                             <w:noProof/>
                             <w:color w:val="222223" w:themeColor="text1" w:themeShade="80"/>
                           </w:rPr>
-                          <w:t>2</w:t>
+                          <w:t>5</w:t>
                         </w:r>
                         <w:r>
                           <w:rPr>
@@ -4094,6 +5435,119 @@
     </w:lvl>
   </w:abstractNum>
   <w:abstractNum w:abstractNumId="4">
+    <w:nsid w:val="40A66E11"/>
+    <w:multiLevelType w:val="hybridMultilevel"/>
+    <w:tmpl w:val="10667506"/>
+    <w:lvl w:ilvl="0" w:tplc="460494AC">
+      <w:start w:val="1"/>
+      <w:numFmt w:val="bullet"/>
+      <w:lvlText w:val="-"/>
+      <w:lvlJc w:val="left"/>
+      <w:pPr>
+        <w:ind w:left="720" w:hanging="360"/>
+      </w:pPr>
+      <w:rPr>
+        <w:rFonts w:ascii="Trebuchet MS" w:eastAsiaTheme="minorEastAsia" w:hAnsi="Trebuchet MS" w:cstheme="minorBidi" w:hint="default"/>
+      </w:rPr>
+    </w:lvl>
+    <w:lvl w:ilvl="1" w:tplc="04190003" w:tentative="1">
+      <w:start w:val="1"/>
+      <w:numFmt w:val="bullet"/>
+      <w:lvlText w:val="o"/>
+      <w:lvlJc w:val="left"/>
+      <w:pPr>
+        <w:ind w:left="1440" w:hanging="360"/>
+      </w:pPr>
+      <w:rPr>
+        <w:rFonts w:ascii="Courier New" w:hAnsi="Courier New" w:cs="Courier New" w:hint="default"/>
+      </w:rPr>
+    </w:lvl>
+    <w:lvl w:ilvl="2" w:tplc="04190005" w:tentative="1">
+      <w:start w:val="1"/>
+      <w:numFmt w:val="bullet"/>
+      <w:lvlText w:val=""/>
+      <w:lvlJc w:val="left"/>
+      <w:pPr>
+        <w:ind w:left="2160" w:hanging="360"/>
+      </w:pPr>
+      <w:rPr>
+        <w:rFonts w:ascii="Wingdings" w:hAnsi="Wingdings" w:hint="default"/>
+      </w:rPr>
+    </w:lvl>
+    <w:lvl w:ilvl="3" w:tplc="04190001" w:tentative="1">
+      <w:start w:val="1"/>
+      <w:numFmt w:val="bullet"/>
+      <w:lvlText w:val=""/>
+      <w:lvlJc w:val="left"/>
+      <w:pPr>
+        <w:ind w:left="2880" w:hanging="360"/>
+      </w:pPr>
+      <w:rPr>
+        <w:rFonts w:ascii="Symbol" w:hAnsi="Symbol" w:hint="default"/>
+      </w:rPr>
+    </w:lvl>
+    <w:lvl w:ilvl="4" w:tplc="04190003" w:tentative="1">
+      <w:start w:val="1"/>
+      <w:numFmt w:val="bullet"/>
+      <w:lvlText w:val="o"/>
+      <w:lvlJc w:val="left"/>
+      <w:pPr>
+        <w:ind w:left="3600" w:hanging="360"/>
+      </w:pPr>
+      <w:rPr>
+        <w:rFonts w:ascii="Courier New" w:hAnsi="Courier New" w:cs="Courier New" w:hint="default"/>
+      </w:rPr>
+    </w:lvl>
+    <w:lvl w:ilvl="5" w:tplc="04190005" w:tentative="1">
+      <w:start w:val="1"/>
+      <w:numFmt w:val="bullet"/>
+      <w:lvlText w:val=""/>
+      <w:lvlJc w:val="left"/>
+      <w:pPr>
+        <w:ind w:left="4320" w:hanging="360"/>
+      </w:pPr>
+      <w:rPr>
+        <w:rFonts w:ascii="Wingdings" w:hAnsi="Wingdings" w:hint="default"/>
+      </w:rPr>
+    </w:lvl>
+    <w:lvl w:ilvl="6" w:tplc="04190001" w:tentative="1">
+      <w:start w:val="1"/>
+      <w:numFmt w:val="bullet"/>
+      <w:lvlText w:val=""/>
+      <w:lvlJc w:val="left"/>
+      <w:pPr>
+        <w:ind w:left="5040" w:hanging="360"/>
+      </w:pPr>
+      <w:rPr>
+        <w:rFonts w:ascii="Symbol" w:hAnsi="Symbol" w:hint="default"/>
+      </w:rPr>
+    </w:lvl>
+    <w:lvl w:ilvl="7" w:tplc="04190003" w:tentative="1">
+      <w:start w:val="1"/>
+      <w:numFmt w:val="bullet"/>
+      <w:lvlText w:val="o"/>
+      <w:lvlJc w:val="left"/>
+      <w:pPr>
+        <w:ind w:left="5760" w:hanging="360"/>
+      </w:pPr>
+      <w:rPr>
+        <w:rFonts w:ascii="Courier New" w:hAnsi="Courier New" w:cs="Courier New" w:hint="default"/>
+      </w:rPr>
+    </w:lvl>
+    <w:lvl w:ilvl="8" w:tplc="04190005" w:tentative="1">
+      <w:start w:val="1"/>
+      <w:numFmt w:val="bullet"/>
+      <w:lvlText w:val=""/>
+      <w:lvlJc w:val="left"/>
+      <w:pPr>
+        <w:ind w:left="6480" w:hanging="360"/>
+      </w:pPr>
+      <w:rPr>
+        <w:rFonts w:ascii="Wingdings" w:hAnsi="Wingdings" w:hint="default"/>
+      </w:rPr>
+    </w:lvl>
+  </w:abstractNum>
+  <w:abstractNum w:abstractNumId="5">
     <w:nsid w:val="432701AA"/>
     <w:multiLevelType w:val="hybridMultilevel"/>
     <w:tmpl w:val="298C6D32"/>
@@ -4206,7 +5660,7 @@
       </w:rPr>
     </w:lvl>
   </w:abstractNum>
-  <w:abstractNum w:abstractNumId="5">
+  <w:abstractNum w:abstractNumId="6">
     <w:nsid w:val="4E584687"/>
     <w:multiLevelType w:val="hybridMultilevel"/>
     <w:tmpl w:val="D0C83954"/>
@@ -4326,16 +5780,19 @@
     <w:abstractNumId w:val="3"/>
   </w:num>
   <w:num w:numId="3">
-    <w:abstractNumId w:val="4"/>
+    <w:abstractNumId w:val="5"/>
   </w:num>
   <w:num w:numId="4">
-    <w:abstractNumId w:val="5"/>
+    <w:abstractNumId w:val="6"/>
   </w:num>
   <w:num w:numId="5">
     <w:abstractNumId w:val="1"/>
   </w:num>
   <w:num w:numId="6">
     <w:abstractNumId w:val="2"/>
+  </w:num>
+  <w:num w:numId="7">
+    <w:abstractNumId w:val="4"/>
   </w:num>
 </w:numbering>
 </file>
@@ -5987,7 +7444,7 @@
 </file>
 
 <file path=customXml/itemProps1.xml><?xml version="1.0" encoding="utf-8"?>
-<ds:datastoreItem xmlns:ds="http://schemas.openxmlformats.org/officeDocument/2006/customXml" ds:itemID="{84190014-9129-498F-8E5C-2DEC52B1B879}">
+<ds:datastoreItem xmlns:ds="http://schemas.openxmlformats.org/officeDocument/2006/customXml" ds:itemID="{3AEBCF5C-8D48-4AD9-BE1C-C0EBFDFDED18}">
   <ds:schemaRefs>
     <ds:schemaRef ds:uri="http://schemas.openxmlformats.org/officeDocument/2006/bibliography"/>
   </ds:schemaRefs>

</xml_diff>